<commit_message>
Improve Form-4 conditions, autofill, and PDF generation
</commit_message>
<xml_diff>
--- a/makale/api/FORM-4.docx
+++ b/makale/api/FORM-4.docx
@@ -239,7 +239,7 @@
       <w:tblPr>
         <w:tblStyle w:val="TabloKlavuzu"/>
         <w:tblpPr w:leftFromText="141" w:rightFromText="141" w:vertAnchor="text" w:horzAnchor="margin" w:tblpY="133"/>
-        <w:tblW w:w="9709" w:type="dxa"/>
+        <w:tblW w:w="10597" w:type="dxa"/>
         <w:tblBorders>
           <w:top w:val="single" w:sz="8" w:space="0" w:color="auto"/>
           <w:left w:val="single" w:sz="8" w:space="0" w:color="auto"/>
@@ -251,17 +251,17 @@
         <w:tblLook w:val="04A0" w:firstRow="1" w:lastRow="0" w:firstColumn="1" w:lastColumn="0" w:noHBand="0" w:noVBand="1"/>
       </w:tblPr>
       <w:tblGrid>
-        <w:gridCol w:w="6889"/>
-        <w:gridCol w:w="1643"/>
-        <w:gridCol w:w="1177"/>
+        <w:gridCol w:w="7518"/>
+        <w:gridCol w:w="1790"/>
+        <w:gridCol w:w="1289"/>
       </w:tblGrid>
       <w:tr>
         <w:trPr>
-          <w:trHeight w:val="989"/>
+          <w:trHeight w:val="851"/>
         </w:trPr>
         <w:tc>
           <w:tcPr>
-            <w:tcW w:w="6889" w:type="dxa"/>
+            <w:tcW w:w="7518" w:type="dxa"/>
             <w:shd w:val="clear" w:color="auto" w:fill="F2F2F2" w:themeFill="background1" w:themeFillShade="F2"/>
           </w:tcPr>
           <w:p>
@@ -343,7 +343,7 @@
         </w:tc>
         <w:tc>
           <w:tcPr>
-            <w:tcW w:w="1643" w:type="dxa"/>
+            <w:tcW w:w="1790" w:type="dxa"/>
             <w:vMerge w:val="restart"/>
             <w:shd w:val="clear" w:color="auto" w:fill="F2F2F2" w:themeFill="background1" w:themeFillShade="F2"/>
           </w:tcPr>
@@ -413,7 +413,7 @@
         </w:tc>
         <w:tc>
           <w:tcPr>
-            <w:tcW w:w="1177" w:type="dxa"/>
+            <w:tcW w:w="1288" w:type="dxa"/>
             <w:vMerge w:val="restart"/>
             <w:shd w:val="clear" w:color="auto" w:fill="F2F2F2" w:themeFill="background1" w:themeFillShade="F2"/>
           </w:tcPr>
@@ -479,11 +479,11 @@
       </w:tr>
       <w:tr>
         <w:trPr>
-          <w:trHeight w:val="856"/>
+          <w:trHeight w:val="736"/>
         </w:trPr>
         <w:tc>
           <w:tcPr>
-            <w:tcW w:w="6889" w:type="dxa"/>
+            <w:tcW w:w="7518" w:type="dxa"/>
             <w:shd w:val="clear" w:color="auto" w:fill="F2F2F2" w:themeFill="background1" w:themeFillShade="F2"/>
           </w:tcPr>
           <w:p>
@@ -800,7 +800,7 @@
         </w:tc>
         <w:tc>
           <w:tcPr>
-            <w:tcW w:w="1643" w:type="dxa"/>
+            <w:tcW w:w="1790" w:type="dxa"/>
             <w:vMerge/>
             <w:shd w:val="clear" w:color="auto" w:fill="F2F2F2" w:themeFill="background1" w:themeFillShade="F2"/>
           </w:tcPr>
@@ -824,7 +824,7 @@
         </w:tc>
         <w:tc>
           <w:tcPr>
-            <w:tcW w:w="1177" w:type="dxa"/>
+            <w:tcW w:w="1288" w:type="dxa"/>
             <w:vMerge/>
             <w:shd w:val="clear" w:color="auto" w:fill="F2F2F2" w:themeFill="background1" w:themeFillShade="F2"/>
           </w:tcPr>
@@ -849,11 +849,11 @@
       </w:tr>
       <w:tr>
         <w:trPr>
-          <w:trHeight w:val="589"/>
+          <w:trHeight w:val="506"/>
         </w:trPr>
         <w:tc>
           <w:tcPr>
-            <w:tcW w:w="6889" w:type="dxa"/>
+            <w:tcW w:w="7518" w:type="dxa"/>
           </w:tcPr>
           <w:p>
             <w:pPr>
@@ -1215,7 +1215,7 @@
         </w:tc>
         <w:tc>
           <w:tcPr>
-            <w:tcW w:w="1643" w:type="dxa"/>
+            <w:tcW w:w="1790" w:type="dxa"/>
           </w:tcPr>
           <w:p>
             <w:pPr>
@@ -1226,15 +1226,15 @@
               <w:ind w:left="0" w:firstLine="0"/>
               <w:rPr>
                 <w:rFonts w:asciiTheme="minorHAnsi" w:hAnsiTheme="minorHAnsi" w:cstheme="minorHAnsi"/>
-                <w:sz w:val="20"/>
-                <w:szCs w:val="20"/>
+                <w:sz w:val="16"/>
+                <w:szCs w:val="16"/>
               </w:rPr>
             </w:pPr>
             <w:r>
               <w:rPr>
                 <w:rFonts w:asciiTheme="minorHAnsi" w:hAnsiTheme="minorHAnsi" w:cstheme="minorHAnsi"/>
-                <w:sz w:val="20"/>
-                <w:szCs w:val="20"/>
+                <w:sz w:val="16"/>
+                <w:szCs w:val="16"/>
               </w:rPr>
               <w:t>{</w:t>
             </w:r>
@@ -1242,8 +1242,8 @@
             <w:r>
               <w:rPr>
                 <w:rFonts w:asciiTheme="minorHAnsi" w:hAnsiTheme="minorHAnsi" w:cstheme="minorHAnsi"/>
-                <w:sz w:val="20"/>
-                <w:szCs w:val="20"/>
+                <w:sz w:val="16"/>
+                <w:szCs w:val="16"/>
               </w:rPr>
               <w:t>a_yayin_kodlari</w:t>
             </w:r>
@@ -1251,8 +1251,8 @@
             <w:r>
               <w:rPr>
                 <w:rFonts w:asciiTheme="minorHAnsi" w:hAnsiTheme="minorHAnsi" w:cstheme="minorHAnsi"/>
-                <w:sz w:val="20"/>
-                <w:szCs w:val="20"/>
+                <w:sz w:val="16"/>
+                <w:szCs w:val="16"/>
               </w:rPr>
               <w:t>}</w:t>
             </w:r>
@@ -1260,7 +1260,7 @@
         </w:tc>
         <w:tc>
           <w:tcPr>
-            <w:tcW w:w="1177" w:type="dxa"/>
+            <w:tcW w:w="1288" w:type="dxa"/>
             <w:shd w:val="clear" w:color="auto" w:fill="F2F2F2" w:themeFill="background1" w:themeFillShade="F2"/>
           </w:tcPr>
           <w:p>
@@ -1272,15 +1272,15 @@
               <w:ind w:left="0" w:firstLine="0"/>
               <w:rPr>
                 <w:rFonts w:asciiTheme="minorHAnsi" w:hAnsiTheme="minorHAnsi" w:cstheme="minorHAnsi"/>
-                <w:sz w:val="20"/>
-                <w:szCs w:val="20"/>
+                <w:sz w:val="16"/>
+                <w:szCs w:val="16"/>
               </w:rPr>
             </w:pPr>
             <w:r>
               <w:rPr>
                 <w:rFonts w:asciiTheme="minorHAnsi" w:hAnsiTheme="minorHAnsi" w:cstheme="minorHAnsi"/>
-                <w:sz w:val="20"/>
-                <w:szCs w:val="20"/>
+                <w:sz w:val="16"/>
+                <w:szCs w:val="16"/>
               </w:rPr>
               <w:t>{</w:t>
             </w:r>
@@ -1288,8 +1288,8 @@
             <w:r>
               <w:rPr>
                 <w:rFonts w:asciiTheme="minorHAnsi" w:hAnsiTheme="minorHAnsi" w:cstheme="minorHAnsi"/>
-                <w:sz w:val="20"/>
-                <w:szCs w:val="20"/>
+                <w:sz w:val="16"/>
+                <w:szCs w:val="16"/>
               </w:rPr>
               <w:t>a_puanlar</w:t>
             </w:r>
@@ -1297,8 +1297,8 @@
             <w:r>
               <w:rPr>
                 <w:rFonts w:asciiTheme="minorHAnsi" w:hAnsiTheme="minorHAnsi" w:cstheme="minorHAnsi"/>
-                <w:sz w:val="20"/>
-                <w:szCs w:val="20"/>
+                <w:sz w:val="16"/>
+                <w:szCs w:val="16"/>
               </w:rPr>
               <w:t>}</w:t>
             </w:r>
@@ -1307,11 +1307,11 @@
       </w:tr>
       <w:tr>
         <w:trPr>
-          <w:trHeight w:val="1121"/>
+          <w:trHeight w:val="965"/>
         </w:trPr>
         <w:tc>
           <w:tcPr>
-            <w:tcW w:w="6889" w:type="dxa"/>
+            <w:tcW w:w="7518" w:type="dxa"/>
           </w:tcPr>
           <w:p>
             <w:pPr>
@@ -1736,7 +1736,7 @@
         </w:tc>
         <w:tc>
           <w:tcPr>
-            <w:tcW w:w="1643" w:type="dxa"/>
+            <w:tcW w:w="1790" w:type="dxa"/>
           </w:tcPr>
           <w:p>
             <w:pPr>
@@ -1747,15 +1747,15 @@
               <w:ind w:left="0" w:firstLine="0"/>
               <w:rPr>
                 <w:rFonts w:asciiTheme="minorHAnsi" w:hAnsiTheme="minorHAnsi" w:cstheme="minorHAnsi"/>
-                <w:sz w:val="22"/>
-                <w:szCs w:val="22"/>
+                <w:sz w:val="16"/>
+                <w:szCs w:val="16"/>
               </w:rPr>
             </w:pPr>
             <w:r>
               <w:rPr>
                 <w:rFonts w:asciiTheme="minorHAnsi" w:hAnsiTheme="minorHAnsi" w:cstheme="minorHAnsi"/>
-                <w:sz w:val="20"/>
-                <w:szCs w:val="20"/>
+                <w:sz w:val="16"/>
+                <w:szCs w:val="16"/>
               </w:rPr>
               <w:t>{</w:t>
             </w:r>
@@ -1763,25 +1763,17 @@
             <w:r>
               <w:rPr>
                 <w:rFonts w:asciiTheme="minorHAnsi" w:hAnsiTheme="minorHAnsi" w:cstheme="minorHAnsi"/>
-                <w:sz w:val="20"/>
-                <w:szCs w:val="20"/>
-              </w:rPr>
-              <w:t>b</w:t>
-            </w:r>
-            <w:r>
-              <w:rPr>
-                <w:rFonts w:asciiTheme="minorHAnsi" w:hAnsiTheme="minorHAnsi" w:cstheme="minorHAnsi"/>
-                <w:sz w:val="20"/>
-                <w:szCs w:val="20"/>
-              </w:rPr>
-              <w:t>_yayin_kodlari</w:t>
-            </w:r>
-            <w:proofErr w:type="spellEnd"/>
-            <w:r>
-              <w:rPr>
-                <w:rFonts w:asciiTheme="minorHAnsi" w:hAnsiTheme="minorHAnsi" w:cstheme="minorHAnsi"/>
-                <w:sz w:val="20"/>
-                <w:szCs w:val="20"/>
+                <w:sz w:val="16"/>
+                <w:szCs w:val="16"/>
+              </w:rPr>
+              <w:t>b_yayin_kodlari</w:t>
+            </w:r>
+            <w:proofErr w:type="spellEnd"/>
+            <w:r>
+              <w:rPr>
+                <w:rFonts w:asciiTheme="minorHAnsi" w:hAnsiTheme="minorHAnsi" w:cstheme="minorHAnsi"/>
+                <w:sz w:val="16"/>
+                <w:szCs w:val="16"/>
               </w:rPr>
               <w:t>}</w:t>
             </w:r>
@@ -1789,7 +1781,7 @@
         </w:tc>
         <w:tc>
           <w:tcPr>
-            <w:tcW w:w="1177" w:type="dxa"/>
+            <w:tcW w:w="1288" w:type="dxa"/>
             <w:shd w:val="clear" w:color="auto" w:fill="F2F2F2" w:themeFill="background1" w:themeFillShade="F2"/>
           </w:tcPr>
           <w:p>
@@ -1801,15 +1793,15 @@
               <w:ind w:left="0" w:firstLine="0"/>
               <w:rPr>
                 <w:rFonts w:asciiTheme="minorHAnsi" w:hAnsiTheme="minorHAnsi" w:cstheme="minorHAnsi"/>
-                <w:sz w:val="22"/>
-                <w:szCs w:val="22"/>
+                <w:sz w:val="16"/>
+                <w:szCs w:val="16"/>
               </w:rPr>
             </w:pPr>
             <w:r>
               <w:rPr>
                 <w:rFonts w:asciiTheme="minorHAnsi" w:hAnsiTheme="minorHAnsi" w:cstheme="minorHAnsi"/>
-                <w:sz w:val="20"/>
-                <w:szCs w:val="20"/>
+                <w:sz w:val="16"/>
+                <w:szCs w:val="16"/>
               </w:rPr>
               <w:t>{</w:t>
             </w:r>
@@ -1817,25 +1809,17 @@
             <w:r>
               <w:rPr>
                 <w:rFonts w:asciiTheme="minorHAnsi" w:hAnsiTheme="minorHAnsi" w:cstheme="minorHAnsi"/>
-                <w:sz w:val="20"/>
-                <w:szCs w:val="20"/>
-              </w:rPr>
-              <w:t>b</w:t>
-            </w:r>
-            <w:r>
-              <w:rPr>
-                <w:rFonts w:asciiTheme="minorHAnsi" w:hAnsiTheme="minorHAnsi" w:cstheme="minorHAnsi"/>
-                <w:sz w:val="20"/>
-                <w:szCs w:val="20"/>
-              </w:rPr>
-              <w:t>_puanlar</w:t>
-            </w:r>
-            <w:proofErr w:type="spellEnd"/>
-            <w:r>
-              <w:rPr>
-                <w:rFonts w:asciiTheme="minorHAnsi" w:hAnsiTheme="minorHAnsi" w:cstheme="minorHAnsi"/>
-                <w:sz w:val="20"/>
-                <w:szCs w:val="20"/>
+                <w:sz w:val="16"/>
+                <w:szCs w:val="16"/>
+              </w:rPr>
+              <w:t>b_puanlar</w:t>
+            </w:r>
+            <w:proofErr w:type="spellEnd"/>
+            <w:r>
+              <w:rPr>
+                <w:rFonts w:asciiTheme="minorHAnsi" w:hAnsiTheme="minorHAnsi" w:cstheme="minorHAnsi"/>
+                <w:sz w:val="16"/>
+                <w:szCs w:val="16"/>
               </w:rPr>
               <w:t>}</w:t>
             </w:r>
@@ -1844,11 +1828,11 @@
       </w:tr>
       <w:tr>
         <w:trPr>
-          <w:trHeight w:val="856"/>
+          <w:trHeight w:val="736"/>
         </w:trPr>
         <w:tc>
           <w:tcPr>
-            <w:tcW w:w="6889" w:type="dxa"/>
+            <w:tcW w:w="7518" w:type="dxa"/>
           </w:tcPr>
           <w:p>
             <w:pPr>
@@ -2229,7 +2213,7 @@
         </w:tc>
         <w:tc>
           <w:tcPr>
-            <w:tcW w:w="1643" w:type="dxa"/>
+            <w:tcW w:w="1790" w:type="dxa"/>
           </w:tcPr>
           <w:p>
             <w:pPr>
@@ -2240,15 +2224,15 @@
               <w:ind w:left="0" w:firstLine="0"/>
               <w:rPr>
                 <w:rFonts w:asciiTheme="minorHAnsi" w:hAnsiTheme="minorHAnsi" w:cstheme="minorHAnsi"/>
-                <w:sz w:val="22"/>
-                <w:szCs w:val="22"/>
+                <w:sz w:val="16"/>
+                <w:szCs w:val="16"/>
               </w:rPr>
             </w:pPr>
             <w:r>
               <w:rPr>
                 <w:rFonts w:asciiTheme="minorHAnsi" w:hAnsiTheme="minorHAnsi" w:cstheme="minorHAnsi"/>
-                <w:sz w:val="20"/>
-                <w:szCs w:val="20"/>
+                <w:sz w:val="16"/>
+                <w:szCs w:val="16"/>
               </w:rPr>
               <w:t>{</w:t>
             </w:r>
@@ -2256,25 +2240,17 @@
             <w:r>
               <w:rPr>
                 <w:rFonts w:asciiTheme="minorHAnsi" w:hAnsiTheme="minorHAnsi" w:cstheme="minorHAnsi"/>
-                <w:sz w:val="20"/>
-                <w:szCs w:val="20"/>
-              </w:rPr>
-              <w:t>c</w:t>
-            </w:r>
-            <w:r>
-              <w:rPr>
-                <w:rFonts w:asciiTheme="minorHAnsi" w:hAnsiTheme="minorHAnsi" w:cstheme="minorHAnsi"/>
-                <w:sz w:val="20"/>
-                <w:szCs w:val="20"/>
-              </w:rPr>
-              <w:t>_yayin_kodlari</w:t>
-            </w:r>
-            <w:proofErr w:type="spellEnd"/>
-            <w:r>
-              <w:rPr>
-                <w:rFonts w:asciiTheme="minorHAnsi" w:hAnsiTheme="minorHAnsi" w:cstheme="minorHAnsi"/>
-                <w:sz w:val="20"/>
-                <w:szCs w:val="20"/>
+                <w:sz w:val="16"/>
+                <w:szCs w:val="16"/>
+              </w:rPr>
+              <w:t>c_yayin_kodlari</w:t>
+            </w:r>
+            <w:proofErr w:type="spellEnd"/>
+            <w:r>
+              <w:rPr>
+                <w:rFonts w:asciiTheme="minorHAnsi" w:hAnsiTheme="minorHAnsi" w:cstheme="minorHAnsi"/>
+                <w:sz w:val="16"/>
+                <w:szCs w:val="16"/>
               </w:rPr>
               <w:t>}</w:t>
             </w:r>
@@ -2282,7 +2258,7 @@
         </w:tc>
         <w:tc>
           <w:tcPr>
-            <w:tcW w:w="1177" w:type="dxa"/>
+            <w:tcW w:w="1288" w:type="dxa"/>
           </w:tcPr>
           <w:p>
             <w:pPr>
@@ -2293,15 +2269,15 @@
               <w:ind w:left="0" w:firstLine="0"/>
               <w:rPr>
                 <w:rFonts w:asciiTheme="minorHAnsi" w:hAnsiTheme="minorHAnsi" w:cstheme="minorHAnsi"/>
-                <w:sz w:val="22"/>
-                <w:szCs w:val="22"/>
+                <w:sz w:val="16"/>
+                <w:szCs w:val="16"/>
               </w:rPr>
             </w:pPr>
             <w:r>
               <w:rPr>
                 <w:rFonts w:asciiTheme="minorHAnsi" w:hAnsiTheme="minorHAnsi" w:cstheme="minorHAnsi"/>
-                <w:sz w:val="20"/>
-                <w:szCs w:val="20"/>
+                <w:sz w:val="16"/>
+                <w:szCs w:val="16"/>
               </w:rPr>
               <w:t>{</w:t>
             </w:r>
@@ -2309,25 +2285,17 @@
             <w:r>
               <w:rPr>
                 <w:rFonts w:asciiTheme="minorHAnsi" w:hAnsiTheme="minorHAnsi" w:cstheme="minorHAnsi"/>
-                <w:sz w:val="20"/>
-                <w:szCs w:val="20"/>
-              </w:rPr>
-              <w:t>c</w:t>
-            </w:r>
-            <w:r>
-              <w:rPr>
-                <w:rFonts w:asciiTheme="minorHAnsi" w:hAnsiTheme="minorHAnsi" w:cstheme="minorHAnsi"/>
-                <w:sz w:val="20"/>
-                <w:szCs w:val="20"/>
-              </w:rPr>
-              <w:t>_puanlar</w:t>
-            </w:r>
-            <w:proofErr w:type="spellEnd"/>
-            <w:r>
-              <w:rPr>
-                <w:rFonts w:asciiTheme="minorHAnsi" w:hAnsiTheme="minorHAnsi" w:cstheme="minorHAnsi"/>
-                <w:sz w:val="20"/>
-                <w:szCs w:val="20"/>
+                <w:sz w:val="16"/>
+                <w:szCs w:val="16"/>
+              </w:rPr>
+              <w:t>c_puanlar</w:t>
+            </w:r>
+            <w:proofErr w:type="spellEnd"/>
+            <w:r>
+              <w:rPr>
+                <w:rFonts w:asciiTheme="minorHAnsi" w:hAnsiTheme="minorHAnsi" w:cstheme="minorHAnsi"/>
+                <w:sz w:val="16"/>
+                <w:szCs w:val="16"/>
               </w:rPr>
               <w:t>}</w:t>
             </w:r>
@@ -2336,11 +2304,11 @@
       </w:tr>
       <w:tr>
         <w:trPr>
-          <w:trHeight w:val="1387"/>
+          <w:trHeight w:val="1194"/>
         </w:trPr>
         <w:tc>
           <w:tcPr>
-            <w:tcW w:w="6889" w:type="dxa"/>
+            <w:tcW w:w="7518" w:type="dxa"/>
           </w:tcPr>
           <w:p>
             <w:pPr>
@@ -3211,7 +3179,7 @@
         </w:tc>
         <w:tc>
           <w:tcPr>
-            <w:tcW w:w="1643" w:type="dxa"/>
+            <w:tcW w:w="1790" w:type="dxa"/>
           </w:tcPr>
           <w:p>
             <w:pPr>
@@ -3222,16 +3190,16 @@
               <w:ind w:left="0" w:firstLine="0"/>
               <w:rPr>
                 <w:rFonts w:asciiTheme="minorHAnsi" w:hAnsiTheme="minorHAnsi" w:cstheme="minorHAnsi"/>
-                <w:sz w:val="22"/>
-                <w:szCs w:val="22"/>
+                <w:sz w:val="16"/>
+                <w:szCs w:val="16"/>
                 <w:highlight w:val="yellow"/>
               </w:rPr>
             </w:pPr>
             <w:r>
               <w:rPr>
                 <w:rFonts w:asciiTheme="minorHAnsi" w:hAnsiTheme="minorHAnsi" w:cstheme="minorHAnsi"/>
-                <w:sz w:val="20"/>
-                <w:szCs w:val="20"/>
+                <w:sz w:val="16"/>
+                <w:szCs w:val="16"/>
               </w:rPr>
               <w:t>{</w:t>
             </w:r>
@@ -3239,25 +3207,17 @@
             <w:r>
               <w:rPr>
                 <w:rFonts w:asciiTheme="minorHAnsi" w:hAnsiTheme="minorHAnsi" w:cstheme="minorHAnsi"/>
-                <w:sz w:val="20"/>
-                <w:szCs w:val="20"/>
-              </w:rPr>
-              <w:t>d</w:t>
-            </w:r>
-            <w:r>
-              <w:rPr>
-                <w:rFonts w:asciiTheme="minorHAnsi" w:hAnsiTheme="minorHAnsi" w:cstheme="minorHAnsi"/>
-                <w:sz w:val="20"/>
-                <w:szCs w:val="20"/>
-              </w:rPr>
-              <w:t>_yayin_kodlari</w:t>
-            </w:r>
-            <w:proofErr w:type="spellEnd"/>
-            <w:r>
-              <w:rPr>
-                <w:rFonts w:asciiTheme="minorHAnsi" w:hAnsiTheme="minorHAnsi" w:cstheme="minorHAnsi"/>
-                <w:sz w:val="20"/>
-                <w:szCs w:val="20"/>
+                <w:sz w:val="16"/>
+                <w:szCs w:val="16"/>
+              </w:rPr>
+              <w:t>d_yayin_kodlari</w:t>
+            </w:r>
+            <w:proofErr w:type="spellEnd"/>
+            <w:r>
+              <w:rPr>
+                <w:rFonts w:asciiTheme="minorHAnsi" w:hAnsiTheme="minorHAnsi" w:cstheme="minorHAnsi"/>
+                <w:sz w:val="16"/>
+                <w:szCs w:val="16"/>
               </w:rPr>
               <w:t>}</w:t>
             </w:r>
@@ -3265,7 +3225,7 @@
         </w:tc>
         <w:tc>
           <w:tcPr>
-            <w:tcW w:w="1177" w:type="dxa"/>
+            <w:tcW w:w="1288" w:type="dxa"/>
           </w:tcPr>
           <w:p>
             <w:pPr>
@@ -3276,16 +3236,16 @@
               <w:ind w:left="0" w:firstLine="0"/>
               <w:rPr>
                 <w:rFonts w:asciiTheme="minorHAnsi" w:hAnsiTheme="minorHAnsi" w:cstheme="minorHAnsi"/>
-                <w:sz w:val="22"/>
-                <w:szCs w:val="22"/>
+                <w:sz w:val="16"/>
+                <w:szCs w:val="16"/>
                 <w:highlight w:val="yellow"/>
               </w:rPr>
             </w:pPr>
             <w:r>
               <w:rPr>
                 <w:rFonts w:asciiTheme="minorHAnsi" w:hAnsiTheme="minorHAnsi" w:cstheme="minorHAnsi"/>
-                <w:sz w:val="20"/>
-                <w:szCs w:val="20"/>
+                <w:sz w:val="16"/>
+                <w:szCs w:val="16"/>
               </w:rPr>
               <w:t>{</w:t>
             </w:r>
@@ -3293,25 +3253,17 @@
             <w:r>
               <w:rPr>
                 <w:rFonts w:asciiTheme="minorHAnsi" w:hAnsiTheme="minorHAnsi" w:cstheme="minorHAnsi"/>
-                <w:sz w:val="20"/>
-                <w:szCs w:val="20"/>
-              </w:rPr>
-              <w:t>d</w:t>
-            </w:r>
-            <w:r>
-              <w:rPr>
-                <w:rFonts w:asciiTheme="minorHAnsi" w:hAnsiTheme="minorHAnsi" w:cstheme="minorHAnsi"/>
-                <w:sz w:val="20"/>
-                <w:szCs w:val="20"/>
-              </w:rPr>
-              <w:t>_puanlar</w:t>
-            </w:r>
-            <w:proofErr w:type="spellEnd"/>
-            <w:r>
-              <w:rPr>
-                <w:rFonts w:asciiTheme="minorHAnsi" w:hAnsiTheme="minorHAnsi" w:cstheme="minorHAnsi"/>
-                <w:sz w:val="20"/>
-                <w:szCs w:val="20"/>
+                <w:sz w:val="16"/>
+                <w:szCs w:val="16"/>
+              </w:rPr>
+              <w:t>d_puanlar</w:t>
+            </w:r>
+            <w:proofErr w:type="spellEnd"/>
+            <w:r>
+              <w:rPr>
+                <w:rFonts w:asciiTheme="minorHAnsi" w:hAnsiTheme="minorHAnsi" w:cstheme="minorHAnsi"/>
+                <w:sz w:val="16"/>
+                <w:szCs w:val="16"/>
               </w:rPr>
               <w:t>}</w:t>
             </w:r>
@@ -3320,11 +3272,11 @@
       </w:tr>
       <w:tr>
         <w:trPr>
-          <w:trHeight w:val="1772"/>
+          <w:trHeight w:val="1526"/>
         </w:trPr>
         <w:tc>
           <w:tcPr>
-            <w:tcW w:w="6889" w:type="dxa"/>
+            <w:tcW w:w="7518" w:type="dxa"/>
           </w:tcPr>
           <w:p>
             <w:pPr>
@@ -3617,449 +3569,312 @@
                 <w:sz w:val="22"/>
                 <w:szCs w:val="22"/>
               </w:rPr>
+              <w:t>olmalı,</w:t>
+            </w:r>
+            <w:r>
+              <w:rPr>
+                <w:rFonts w:asciiTheme="minorHAnsi" w:hAnsiTheme="minorHAnsi" w:cstheme="minorHAnsi"/>
+              </w:rPr>
+              <w:t>veya;B</w:t>
+            </w:r>
+            <w:r>
+              <w:rPr>
+                <w:rFonts w:asciiTheme="minorHAnsi" w:hAnsiTheme="minorHAnsi" w:cstheme="minorHAnsi"/>
+                <w:spacing w:val="-6"/>
+              </w:rPr>
+              <w:t>u</w:t>
+            </w:r>
+            <w:proofErr w:type="spellEnd"/>
+            <w:r>
+              <w:rPr>
+                <w:rFonts w:asciiTheme="minorHAnsi" w:hAnsiTheme="minorHAnsi" w:cstheme="minorHAnsi"/>
+                <w:spacing w:val="-6"/>
+              </w:rPr>
+              <w:t xml:space="preserve"> </w:t>
+            </w:r>
+            <w:proofErr w:type="spellStart"/>
+            <w:r>
+              <w:rPr>
+                <w:rFonts w:asciiTheme="minorHAnsi" w:hAnsiTheme="minorHAnsi" w:cstheme="minorHAnsi"/>
+                <w:spacing w:val="-6"/>
+              </w:rPr>
+              <w:t>kategorilerde</w:t>
+            </w:r>
+            <w:proofErr w:type="spellEnd"/>
+            <w:r>
+              <w:rPr>
+                <w:rFonts w:asciiTheme="minorHAnsi" w:hAnsiTheme="minorHAnsi" w:cstheme="minorHAnsi"/>
+                <w:spacing w:val="-6"/>
+              </w:rPr>
+              <w:t xml:space="preserve"> </w:t>
+            </w:r>
+            <w:proofErr w:type="spellStart"/>
+            <w:r>
+              <w:rPr>
+                <w:rFonts w:asciiTheme="minorHAnsi" w:hAnsiTheme="minorHAnsi" w:cstheme="minorHAnsi"/>
+                <w:spacing w:val="-6"/>
+              </w:rPr>
+              <w:t>faaliyet</w:t>
+            </w:r>
+            <w:proofErr w:type="spellEnd"/>
+            <w:r>
+              <w:rPr>
+                <w:rFonts w:asciiTheme="minorHAnsi" w:hAnsiTheme="minorHAnsi" w:cstheme="minorHAnsi"/>
+                <w:spacing w:val="-6"/>
+              </w:rPr>
+              <w:t xml:space="preserve"> </w:t>
+            </w:r>
+            <w:proofErr w:type="spellStart"/>
+            <w:r>
+              <w:rPr>
+                <w:rFonts w:asciiTheme="minorHAnsi" w:hAnsiTheme="minorHAnsi" w:cstheme="minorHAnsi"/>
+                <w:spacing w:val="-6"/>
+              </w:rPr>
+              <w:t>puanı</w:t>
+            </w:r>
+            <w:proofErr w:type="spellEnd"/>
+            <w:r>
+              <w:rPr>
+                <w:rFonts w:asciiTheme="minorHAnsi" w:hAnsiTheme="minorHAnsi" w:cstheme="minorHAnsi"/>
+                <w:spacing w:val="-6"/>
+              </w:rPr>
+              <w:t xml:space="preserve"> </w:t>
+            </w:r>
+            <w:proofErr w:type="spellStart"/>
+            <w:r>
+              <w:rPr>
+                <w:rFonts w:asciiTheme="minorHAnsi" w:hAnsiTheme="minorHAnsi" w:cstheme="minorHAnsi"/>
+                <w:spacing w:val="-6"/>
+              </w:rPr>
+              <w:t>yoksa</w:t>
+            </w:r>
+            <w:proofErr w:type="spellEnd"/>
+            <w:r>
+              <w:rPr>
+                <w:rFonts w:asciiTheme="minorHAnsi" w:hAnsiTheme="minorHAnsi" w:cstheme="minorHAnsi"/>
+                <w:spacing w:val="-6"/>
+              </w:rPr>
+              <w:t xml:space="preserve"> /</w:t>
+            </w:r>
+            <w:proofErr w:type="spellStart"/>
+            <w:r>
+              <w:rPr>
+                <w:rFonts w:asciiTheme="minorHAnsi" w:hAnsiTheme="minorHAnsi" w:cstheme="minorHAnsi"/>
+                <w:spacing w:val="-6"/>
+              </w:rPr>
+              <w:t>eksikse</w:t>
+            </w:r>
+            <w:proofErr w:type="spellEnd"/>
+            <w:r>
+              <w:rPr>
+                <w:rFonts w:asciiTheme="minorHAnsi" w:hAnsiTheme="minorHAnsi" w:cstheme="minorHAnsi"/>
+                <w:spacing w:val="-6"/>
+              </w:rPr>
+              <w:t xml:space="preserve">, </w:t>
+            </w:r>
+            <w:proofErr w:type="spellStart"/>
+            <w:r>
+              <w:rPr>
+                <w:rFonts w:asciiTheme="minorHAnsi" w:hAnsiTheme="minorHAnsi" w:cstheme="minorHAnsi"/>
+                <w:spacing w:val="-6"/>
+              </w:rPr>
+              <w:t>bu</w:t>
+            </w:r>
+            <w:proofErr w:type="spellEnd"/>
+            <w:r>
+              <w:rPr>
+                <w:rFonts w:asciiTheme="minorHAnsi" w:hAnsiTheme="minorHAnsi" w:cstheme="minorHAnsi"/>
+                <w:spacing w:val="-6"/>
+              </w:rPr>
+              <w:t xml:space="preserve"> </w:t>
+            </w:r>
+            <w:proofErr w:type="spellStart"/>
+            <w:r>
+              <w:rPr>
+                <w:rFonts w:asciiTheme="minorHAnsi" w:hAnsiTheme="minorHAnsi" w:cstheme="minorHAnsi"/>
+                <w:spacing w:val="-6"/>
+              </w:rPr>
+              <w:t>faaaliyetler</w:t>
+            </w:r>
+            <w:proofErr w:type="spellEnd"/>
+            <w:r>
+              <w:rPr>
+                <w:rFonts w:asciiTheme="minorHAnsi" w:hAnsiTheme="minorHAnsi" w:cstheme="minorHAnsi"/>
+                <w:spacing w:val="-6"/>
+              </w:rPr>
+              <w:t xml:space="preserve"> </w:t>
+            </w:r>
+            <w:proofErr w:type="spellStart"/>
+            <w:r>
+              <w:rPr>
+                <w:rFonts w:asciiTheme="minorHAnsi" w:hAnsiTheme="minorHAnsi" w:cstheme="minorHAnsi"/>
+                <w:spacing w:val="-6"/>
+              </w:rPr>
+              <w:t>için</w:t>
+            </w:r>
+            <w:proofErr w:type="spellEnd"/>
+            <w:r>
+              <w:rPr>
+                <w:rFonts w:asciiTheme="minorHAnsi" w:hAnsiTheme="minorHAnsi" w:cstheme="minorHAnsi"/>
+                <w:spacing w:val="-6"/>
+              </w:rPr>
+              <w:t xml:space="preserve"> </w:t>
+            </w:r>
+            <w:proofErr w:type="spellStart"/>
+            <w:r>
+              <w:rPr>
+                <w:rFonts w:asciiTheme="minorHAnsi" w:hAnsiTheme="minorHAnsi" w:cstheme="minorHAnsi"/>
+                <w:spacing w:val="-6"/>
+              </w:rPr>
+              <w:t>belirlenen</w:t>
+            </w:r>
+            <w:proofErr w:type="spellEnd"/>
+            <w:r>
+              <w:rPr>
+                <w:rFonts w:asciiTheme="minorHAnsi" w:hAnsiTheme="minorHAnsi" w:cstheme="minorHAnsi"/>
+                <w:spacing w:val="-6"/>
+              </w:rPr>
+              <w:t xml:space="preserve"> </w:t>
+            </w:r>
+            <w:proofErr w:type="spellStart"/>
+            <w:r>
+              <w:rPr>
+                <w:rFonts w:asciiTheme="minorHAnsi" w:hAnsiTheme="minorHAnsi" w:cstheme="minorHAnsi"/>
+                <w:spacing w:val="-6"/>
+              </w:rPr>
+              <w:t>puan</w:t>
+            </w:r>
+            <w:proofErr w:type="spellEnd"/>
+            <w:r>
+              <w:rPr>
+                <w:rFonts w:asciiTheme="minorHAnsi" w:hAnsiTheme="minorHAnsi" w:cstheme="minorHAnsi"/>
+                <w:spacing w:val="-6"/>
+              </w:rPr>
+              <w:t xml:space="preserve"> </w:t>
+            </w:r>
+            <w:proofErr w:type="spellStart"/>
+            <w:r>
+              <w:rPr>
+                <w:rFonts w:asciiTheme="minorHAnsi" w:hAnsiTheme="minorHAnsi" w:cstheme="minorHAnsi"/>
+                <w:spacing w:val="-6"/>
+              </w:rPr>
+              <w:t>karşılığı</w:t>
+            </w:r>
+            <w:proofErr w:type="spellEnd"/>
+            <w:r>
+              <w:rPr>
+                <w:rFonts w:asciiTheme="minorHAnsi" w:hAnsiTheme="minorHAnsi" w:cstheme="minorHAnsi"/>
+                <w:spacing w:val="-6"/>
+              </w:rPr>
+              <w:t xml:space="preserve"> </w:t>
+            </w:r>
+            <w:proofErr w:type="spellStart"/>
+            <w:r>
+              <w:rPr>
+                <w:rFonts w:asciiTheme="minorHAnsi" w:hAnsiTheme="minorHAnsi" w:cstheme="minorHAnsi"/>
+                <w:spacing w:val="-6"/>
+              </w:rPr>
+              <w:t>kadar</w:t>
+            </w:r>
+            <w:proofErr w:type="spellEnd"/>
+            <w:r>
+              <w:rPr>
+                <w:rFonts w:asciiTheme="minorHAnsi" w:hAnsiTheme="minorHAnsi" w:cstheme="minorHAnsi"/>
+              </w:rPr>
+              <w:t xml:space="preserve"> </w:t>
+            </w:r>
+            <w:r>
+              <w:rPr>
+                <w:rFonts w:asciiTheme="minorHAnsi" w:hAnsiTheme="minorHAnsi" w:cstheme="minorHAnsi"/>
+                <w:b/>
+              </w:rPr>
+              <w:t>A-1a / A-1b / A-1g / A-2a / A-2b / A-3a</w:t>
+            </w:r>
+            <w:r>
+              <w:rPr>
+                <w:rFonts w:asciiTheme="minorHAnsi" w:eastAsiaTheme="minorHAnsi" w:hAnsiTheme="minorHAnsi" w:cstheme="minorHAnsi"/>
+                <w:b/>
+                <w:bCs/>
+                <w:lang w:val="tr-TR"/>
+              </w:rPr>
+              <w:t xml:space="preserve"> </w:t>
+            </w:r>
+            <w:proofErr w:type="spellStart"/>
+            <w:r>
+              <w:rPr>
+                <w:rFonts w:asciiTheme="minorHAnsi" w:hAnsiTheme="minorHAnsi" w:cstheme="minorHAnsi"/>
+              </w:rPr>
+              <w:t>türü</w:t>
+            </w:r>
+            <w:proofErr w:type="spellEnd"/>
+            <w:r>
+              <w:rPr>
+                <w:rFonts w:asciiTheme="minorHAnsi" w:hAnsiTheme="minorHAnsi" w:cstheme="minorHAnsi"/>
+                <w:spacing w:val="-14"/>
+              </w:rPr>
+              <w:t xml:space="preserve"> </w:t>
+            </w:r>
+            <w:proofErr w:type="spellStart"/>
+            <w:r>
+              <w:rPr>
+                <w:rFonts w:asciiTheme="minorHAnsi" w:hAnsiTheme="minorHAnsi" w:cstheme="minorHAnsi"/>
+                <w:spacing w:val="-1"/>
+              </w:rPr>
+              <w:t>yayınlardan</w:t>
+            </w:r>
+            <w:proofErr w:type="spellEnd"/>
+            <w:r>
+              <w:rPr>
+                <w:rFonts w:asciiTheme="minorHAnsi" w:hAnsiTheme="minorHAnsi" w:cstheme="minorHAnsi"/>
+                <w:spacing w:val="-14"/>
+              </w:rPr>
+              <w:t xml:space="preserve"> </w:t>
+            </w:r>
+            <w:proofErr w:type="spellStart"/>
+            <w:r>
+              <w:rPr>
+                <w:rFonts w:asciiTheme="minorHAnsi" w:hAnsiTheme="minorHAnsi" w:cstheme="minorHAnsi"/>
+                <w:spacing w:val="-1"/>
+              </w:rPr>
+              <w:t>puan</w:t>
+            </w:r>
+            <w:proofErr w:type="spellEnd"/>
+            <w:r>
+              <w:rPr>
+                <w:rFonts w:asciiTheme="minorHAnsi" w:hAnsiTheme="minorHAnsi" w:cstheme="minorHAnsi"/>
+                <w:spacing w:val="-1"/>
+              </w:rPr>
+              <w:t xml:space="preserve"> </w:t>
+            </w:r>
+            <w:proofErr w:type="spellStart"/>
+            <w:r>
+              <w:rPr>
+                <w:rFonts w:asciiTheme="minorHAnsi" w:hAnsiTheme="minorHAnsi" w:cstheme="minorHAnsi"/>
+                <w:spacing w:val="-1"/>
+              </w:rPr>
+              <w:t>almış</w:t>
+            </w:r>
+            <w:proofErr w:type="spellEnd"/>
+            <w:r>
+              <w:rPr>
+                <w:rFonts w:asciiTheme="minorHAnsi" w:hAnsiTheme="minorHAnsi" w:cstheme="minorHAnsi"/>
+                <w:spacing w:val="-1"/>
+              </w:rPr>
+              <w:t xml:space="preserve"> </w:t>
+            </w:r>
+            <w:proofErr w:type="spellStart"/>
+            <w:r>
+              <w:rPr>
+                <w:rFonts w:asciiTheme="minorHAnsi" w:hAnsiTheme="minorHAnsi" w:cstheme="minorHAnsi"/>
+                <w:spacing w:val="-1"/>
+              </w:rPr>
               <w:t>olmalı</w:t>
             </w:r>
             <w:proofErr w:type="spellEnd"/>
             <w:r>
               <w:rPr>
                 <w:rFonts w:asciiTheme="minorHAnsi" w:hAnsiTheme="minorHAnsi" w:cstheme="minorHAnsi"/>
-                <w:sz w:val="22"/>
-                <w:szCs w:val="22"/>
-              </w:rPr>
-              <w:t>,</w:t>
-            </w:r>
-          </w:p>
-          <w:p>
-            <w:pPr>
-              <w:pStyle w:val="ListeParagraf"/>
-              <w:tabs>
-                <w:tab w:val="left" w:pos="1834"/>
-              </w:tabs>
-              <w:spacing w:before="60"/>
-              <w:ind w:left="568" w:hanging="284"/>
-              <w:rPr>
-                <w:rFonts w:asciiTheme="minorHAnsi" w:hAnsiTheme="minorHAnsi" w:cstheme="minorHAnsi"/>
-                <w:sz w:val="22"/>
-                <w:szCs w:val="22"/>
-              </w:rPr>
-            </w:pPr>
-            <w:r>
-              <w:rPr>
-                <w:rFonts w:asciiTheme="minorHAnsi" w:hAnsiTheme="minorHAnsi" w:cstheme="minorHAnsi"/>
-                <w:sz w:val="22"/>
-                <w:szCs w:val="22"/>
-              </w:rPr>
-              <w:tab/>
-            </w:r>
-            <w:proofErr w:type="spellStart"/>
-            <w:r>
-              <w:rPr>
-                <w:rFonts w:asciiTheme="minorHAnsi" w:hAnsiTheme="minorHAnsi" w:cstheme="minorHAnsi"/>
-                <w:sz w:val="22"/>
-                <w:szCs w:val="22"/>
-              </w:rPr>
-              <w:t>veya</w:t>
-            </w:r>
-            <w:proofErr w:type="spellEnd"/>
-            <w:r>
-              <w:rPr>
-                <w:rFonts w:asciiTheme="minorHAnsi" w:hAnsiTheme="minorHAnsi" w:cstheme="minorHAnsi"/>
-                <w:sz w:val="22"/>
-                <w:szCs w:val="22"/>
-              </w:rPr>
-              <w:t>;</w:t>
-            </w:r>
-          </w:p>
-          <w:p>
-            <w:pPr>
-              <w:pStyle w:val="ListeParagraf"/>
-              <w:numPr>
-                <w:ilvl w:val="0"/>
-                <w:numId w:val="1"/>
-              </w:numPr>
-              <w:tabs>
-                <w:tab w:val="left" w:pos="1834"/>
-              </w:tabs>
-              <w:spacing w:before="60"/>
-              <w:ind w:left="568" w:hanging="284"/>
-              <w:rPr>
-                <w:rFonts w:asciiTheme="minorHAnsi" w:hAnsiTheme="minorHAnsi" w:cstheme="minorHAnsi"/>
-                <w:sz w:val="22"/>
-                <w:szCs w:val="22"/>
-              </w:rPr>
-            </w:pPr>
-            <w:r>
-              <w:rPr>
-                <w:rFonts w:asciiTheme="minorHAnsi" w:hAnsiTheme="minorHAnsi" w:cstheme="minorHAnsi"/>
-                <w:sz w:val="22"/>
-                <w:szCs w:val="22"/>
-              </w:rPr>
-              <w:t>B</w:t>
-            </w:r>
-            <w:r>
-              <w:rPr>
-                <w:rFonts w:asciiTheme="minorHAnsi" w:hAnsiTheme="minorHAnsi" w:cstheme="minorHAnsi"/>
-                <w:spacing w:val="-6"/>
-                <w:sz w:val="22"/>
-                <w:szCs w:val="22"/>
-              </w:rPr>
-              <w:t xml:space="preserve">u </w:t>
-            </w:r>
-            <w:proofErr w:type="spellStart"/>
-            <w:r>
-              <w:rPr>
-                <w:rFonts w:asciiTheme="minorHAnsi" w:hAnsiTheme="minorHAnsi" w:cstheme="minorHAnsi"/>
-                <w:spacing w:val="-6"/>
-                <w:sz w:val="22"/>
-                <w:szCs w:val="22"/>
-              </w:rPr>
-              <w:t>kategorilerde</w:t>
-            </w:r>
-            <w:proofErr w:type="spellEnd"/>
-            <w:r>
-              <w:rPr>
-                <w:rFonts w:asciiTheme="minorHAnsi" w:hAnsiTheme="minorHAnsi" w:cstheme="minorHAnsi"/>
-                <w:spacing w:val="-6"/>
-                <w:sz w:val="22"/>
-                <w:szCs w:val="22"/>
-              </w:rPr>
-              <w:t xml:space="preserve"> </w:t>
-            </w:r>
-            <w:proofErr w:type="spellStart"/>
-            <w:r>
-              <w:rPr>
-                <w:rFonts w:asciiTheme="minorHAnsi" w:hAnsiTheme="minorHAnsi" w:cstheme="minorHAnsi"/>
-                <w:spacing w:val="-6"/>
-                <w:sz w:val="22"/>
-                <w:szCs w:val="22"/>
-              </w:rPr>
-              <w:t>faaliyet</w:t>
-            </w:r>
-            <w:proofErr w:type="spellEnd"/>
-            <w:r>
-              <w:rPr>
-                <w:rFonts w:asciiTheme="minorHAnsi" w:hAnsiTheme="minorHAnsi" w:cstheme="minorHAnsi"/>
-                <w:spacing w:val="-6"/>
-                <w:sz w:val="22"/>
-                <w:szCs w:val="22"/>
-              </w:rPr>
-              <w:t xml:space="preserve"> </w:t>
-            </w:r>
-            <w:proofErr w:type="spellStart"/>
-            <w:r>
-              <w:rPr>
-                <w:rFonts w:asciiTheme="minorHAnsi" w:hAnsiTheme="minorHAnsi" w:cstheme="minorHAnsi"/>
-                <w:spacing w:val="-6"/>
-                <w:sz w:val="22"/>
-                <w:szCs w:val="22"/>
-              </w:rPr>
-              <w:t>puanı</w:t>
-            </w:r>
-            <w:proofErr w:type="spellEnd"/>
-            <w:r>
-              <w:rPr>
-                <w:rFonts w:asciiTheme="minorHAnsi" w:hAnsiTheme="minorHAnsi" w:cstheme="minorHAnsi"/>
-                <w:spacing w:val="-6"/>
-                <w:sz w:val="22"/>
-                <w:szCs w:val="22"/>
-              </w:rPr>
-              <w:t xml:space="preserve"> </w:t>
-            </w:r>
-            <w:proofErr w:type="spellStart"/>
-            <w:r>
-              <w:rPr>
-                <w:rFonts w:asciiTheme="minorHAnsi" w:hAnsiTheme="minorHAnsi" w:cstheme="minorHAnsi"/>
-                <w:spacing w:val="-6"/>
-                <w:sz w:val="22"/>
-                <w:szCs w:val="22"/>
-              </w:rPr>
-              <w:t>yoksa</w:t>
-            </w:r>
-            <w:proofErr w:type="spellEnd"/>
-            <w:r>
-              <w:rPr>
-                <w:rFonts w:asciiTheme="minorHAnsi" w:hAnsiTheme="minorHAnsi" w:cstheme="minorHAnsi"/>
-                <w:spacing w:val="-6"/>
-                <w:sz w:val="22"/>
-                <w:szCs w:val="22"/>
-              </w:rPr>
-              <w:t xml:space="preserve"> /</w:t>
-            </w:r>
-            <w:proofErr w:type="spellStart"/>
-            <w:r>
-              <w:rPr>
-                <w:rFonts w:asciiTheme="minorHAnsi" w:hAnsiTheme="minorHAnsi" w:cstheme="minorHAnsi"/>
-                <w:spacing w:val="-6"/>
-                <w:sz w:val="22"/>
-                <w:szCs w:val="22"/>
-              </w:rPr>
-              <w:t>eksikse</w:t>
-            </w:r>
-            <w:proofErr w:type="spellEnd"/>
-            <w:r>
-              <w:rPr>
-                <w:rFonts w:asciiTheme="minorHAnsi" w:hAnsiTheme="minorHAnsi" w:cstheme="minorHAnsi"/>
-                <w:spacing w:val="-6"/>
-                <w:sz w:val="22"/>
-                <w:szCs w:val="22"/>
-              </w:rPr>
-              <w:t xml:space="preserve">, </w:t>
-            </w:r>
-            <w:proofErr w:type="spellStart"/>
-            <w:r>
-              <w:rPr>
-                <w:rFonts w:asciiTheme="minorHAnsi" w:hAnsiTheme="minorHAnsi" w:cstheme="minorHAnsi"/>
-                <w:spacing w:val="-6"/>
-                <w:sz w:val="22"/>
-                <w:szCs w:val="22"/>
-              </w:rPr>
-              <w:t>bu</w:t>
-            </w:r>
-            <w:proofErr w:type="spellEnd"/>
-            <w:r>
-              <w:rPr>
-                <w:rFonts w:asciiTheme="minorHAnsi" w:hAnsiTheme="minorHAnsi" w:cstheme="minorHAnsi"/>
-                <w:spacing w:val="-6"/>
-                <w:sz w:val="22"/>
-                <w:szCs w:val="22"/>
-              </w:rPr>
-              <w:t xml:space="preserve"> </w:t>
-            </w:r>
-            <w:proofErr w:type="spellStart"/>
-            <w:r>
-              <w:rPr>
-                <w:rFonts w:asciiTheme="minorHAnsi" w:hAnsiTheme="minorHAnsi" w:cstheme="minorHAnsi"/>
-                <w:spacing w:val="-6"/>
-                <w:sz w:val="22"/>
-                <w:szCs w:val="22"/>
-              </w:rPr>
-              <w:t>faaaliyetler</w:t>
-            </w:r>
-            <w:proofErr w:type="spellEnd"/>
-            <w:r>
-              <w:rPr>
-                <w:rFonts w:asciiTheme="minorHAnsi" w:hAnsiTheme="minorHAnsi" w:cstheme="minorHAnsi"/>
-                <w:spacing w:val="-6"/>
-                <w:sz w:val="22"/>
-                <w:szCs w:val="22"/>
-              </w:rPr>
-              <w:t xml:space="preserve"> </w:t>
-            </w:r>
-            <w:proofErr w:type="spellStart"/>
-            <w:r>
-              <w:rPr>
-                <w:rFonts w:asciiTheme="minorHAnsi" w:hAnsiTheme="minorHAnsi" w:cstheme="minorHAnsi"/>
-                <w:spacing w:val="-6"/>
-                <w:sz w:val="22"/>
-                <w:szCs w:val="22"/>
-              </w:rPr>
-              <w:t>için</w:t>
-            </w:r>
-            <w:proofErr w:type="spellEnd"/>
-            <w:r>
-              <w:rPr>
-                <w:rFonts w:asciiTheme="minorHAnsi" w:hAnsiTheme="minorHAnsi" w:cstheme="minorHAnsi"/>
-                <w:spacing w:val="-6"/>
-                <w:sz w:val="22"/>
-                <w:szCs w:val="22"/>
-              </w:rPr>
-              <w:t xml:space="preserve"> </w:t>
-            </w:r>
-            <w:proofErr w:type="spellStart"/>
-            <w:r>
-              <w:rPr>
-                <w:rFonts w:asciiTheme="minorHAnsi" w:hAnsiTheme="minorHAnsi" w:cstheme="minorHAnsi"/>
-                <w:spacing w:val="-6"/>
-                <w:sz w:val="22"/>
-                <w:szCs w:val="22"/>
-              </w:rPr>
-              <w:t>belirlenen</w:t>
-            </w:r>
-            <w:proofErr w:type="spellEnd"/>
-            <w:r>
-              <w:rPr>
-                <w:rFonts w:asciiTheme="minorHAnsi" w:hAnsiTheme="minorHAnsi" w:cstheme="minorHAnsi"/>
-                <w:spacing w:val="-6"/>
-                <w:sz w:val="22"/>
-                <w:szCs w:val="22"/>
-              </w:rPr>
-              <w:t xml:space="preserve"> </w:t>
-            </w:r>
-            <w:proofErr w:type="spellStart"/>
-            <w:r>
-              <w:rPr>
-                <w:rFonts w:asciiTheme="minorHAnsi" w:hAnsiTheme="minorHAnsi" w:cstheme="minorHAnsi"/>
-                <w:spacing w:val="-6"/>
-                <w:sz w:val="22"/>
-                <w:szCs w:val="22"/>
-              </w:rPr>
-              <w:t>puan</w:t>
-            </w:r>
-            <w:proofErr w:type="spellEnd"/>
-            <w:r>
-              <w:rPr>
-                <w:rFonts w:asciiTheme="minorHAnsi" w:hAnsiTheme="minorHAnsi" w:cstheme="minorHAnsi"/>
-                <w:spacing w:val="-6"/>
-                <w:sz w:val="22"/>
-                <w:szCs w:val="22"/>
-              </w:rPr>
-              <w:t xml:space="preserve"> </w:t>
-            </w:r>
-            <w:proofErr w:type="spellStart"/>
-            <w:r>
-              <w:rPr>
-                <w:rFonts w:asciiTheme="minorHAnsi" w:hAnsiTheme="minorHAnsi" w:cstheme="minorHAnsi"/>
-                <w:spacing w:val="-6"/>
-                <w:sz w:val="22"/>
-                <w:szCs w:val="22"/>
-              </w:rPr>
-              <w:t>karşılığı</w:t>
-            </w:r>
-            <w:proofErr w:type="spellEnd"/>
-            <w:r>
-              <w:rPr>
-                <w:rFonts w:asciiTheme="minorHAnsi" w:hAnsiTheme="minorHAnsi" w:cstheme="minorHAnsi"/>
-                <w:spacing w:val="-6"/>
-                <w:sz w:val="22"/>
-                <w:szCs w:val="22"/>
-              </w:rPr>
-              <w:t xml:space="preserve"> </w:t>
-            </w:r>
-            <w:proofErr w:type="spellStart"/>
-            <w:r>
-              <w:rPr>
-                <w:rFonts w:asciiTheme="minorHAnsi" w:hAnsiTheme="minorHAnsi" w:cstheme="minorHAnsi"/>
-                <w:spacing w:val="-6"/>
-                <w:sz w:val="22"/>
-                <w:szCs w:val="22"/>
-              </w:rPr>
-              <w:t>kadar</w:t>
-            </w:r>
-            <w:proofErr w:type="spellEnd"/>
-            <w:r>
-              <w:rPr>
-                <w:rFonts w:asciiTheme="minorHAnsi" w:hAnsiTheme="minorHAnsi" w:cstheme="minorHAnsi"/>
-                <w:sz w:val="22"/>
-                <w:szCs w:val="22"/>
-              </w:rPr>
-              <w:t xml:space="preserve"> </w:t>
-            </w:r>
-            <w:r>
-              <w:rPr>
-                <w:rFonts w:asciiTheme="minorHAnsi" w:hAnsiTheme="minorHAnsi" w:cstheme="minorHAnsi"/>
-                <w:b/>
-                <w:sz w:val="22"/>
-                <w:szCs w:val="22"/>
-              </w:rPr>
-              <w:t>A-1a / A-1b / A-1g / A-2a / A-2b / A-3a</w:t>
-            </w:r>
-            <w:r>
-              <w:rPr>
-                <w:rFonts w:asciiTheme="minorHAnsi" w:eastAsiaTheme="minorHAnsi" w:hAnsiTheme="minorHAnsi" w:cstheme="minorHAnsi"/>
-                <w:b/>
-                <w:bCs/>
-                <w:sz w:val="22"/>
-                <w:szCs w:val="22"/>
-                <w:lang w:val="tr-TR"/>
-              </w:rPr>
-              <w:t xml:space="preserve"> </w:t>
-            </w:r>
-            <w:proofErr w:type="spellStart"/>
-            <w:r>
-              <w:rPr>
-                <w:rFonts w:asciiTheme="minorHAnsi" w:hAnsiTheme="minorHAnsi" w:cstheme="minorHAnsi"/>
-                <w:sz w:val="22"/>
-                <w:szCs w:val="22"/>
-              </w:rPr>
-              <w:t>türü</w:t>
-            </w:r>
-            <w:proofErr w:type="spellEnd"/>
-            <w:r>
-              <w:rPr>
-                <w:rFonts w:asciiTheme="minorHAnsi" w:hAnsiTheme="minorHAnsi" w:cstheme="minorHAnsi"/>
-                <w:spacing w:val="-14"/>
-                <w:sz w:val="22"/>
-                <w:szCs w:val="22"/>
-              </w:rPr>
-              <w:t xml:space="preserve"> </w:t>
-            </w:r>
-            <w:proofErr w:type="spellStart"/>
-            <w:r>
-              <w:rPr>
-                <w:rFonts w:asciiTheme="minorHAnsi" w:hAnsiTheme="minorHAnsi" w:cstheme="minorHAnsi"/>
                 <w:spacing w:val="-1"/>
-                <w:sz w:val="22"/>
-                <w:szCs w:val="22"/>
-              </w:rPr>
-              <w:t>yayınlardan</w:t>
-            </w:r>
-            <w:proofErr w:type="spellEnd"/>
-            <w:r>
-              <w:rPr>
-                <w:rFonts w:asciiTheme="minorHAnsi" w:hAnsiTheme="minorHAnsi" w:cstheme="minorHAnsi"/>
-                <w:spacing w:val="-14"/>
-                <w:sz w:val="22"/>
-                <w:szCs w:val="22"/>
-              </w:rPr>
-              <w:t xml:space="preserve"> </w:t>
-            </w:r>
-            <w:proofErr w:type="spellStart"/>
-            <w:r>
-              <w:rPr>
-                <w:rFonts w:asciiTheme="minorHAnsi" w:hAnsiTheme="minorHAnsi" w:cstheme="minorHAnsi"/>
-                <w:spacing w:val="-1"/>
-                <w:sz w:val="22"/>
-                <w:szCs w:val="22"/>
-              </w:rPr>
-              <w:t>puan</w:t>
-            </w:r>
-            <w:proofErr w:type="spellEnd"/>
-            <w:r>
-              <w:rPr>
-                <w:rFonts w:asciiTheme="minorHAnsi" w:hAnsiTheme="minorHAnsi" w:cstheme="minorHAnsi"/>
-                <w:spacing w:val="-1"/>
-                <w:sz w:val="22"/>
-                <w:szCs w:val="22"/>
-              </w:rPr>
-              <w:t xml:space="preserve"> </w:t>
-            </w:r>
-            <w:proofErr w:type="spellStart"/>
-            <w:r>
-              <w:rPr>
-                <w:rFonts w:asciiTheme="minorHAnsi" w:hAnsiTheme="minorHAnsi" w:cstheme="minorHAnsi"/>
-                <w:spacing w:val="-1"/>
-                <w:sz w:val="22"/>
-                <w:szCs w:val="22"/>
-              </w:rPr>
-              <w:t>almış</w:t>
-            </w:r>
-            <w:proofErr w:type="spellEnd"/>
-            <w:r>
-              <w:rPr>
-                <w:rFonts w:asciiTheme="minorHAnsi" w:hAnsiTheme="minorHAnsi" w:cstheme="minorHAnsi"/>
-                <w:spacing w:val="-1"/>
-                <w:sz w:val="22"/>
-                <w:szCs w:val="22"/>
-              </w:rPr>
-              <w:t xml:space="preserve"> </w:t>
-            </w:r>
-            <w:proofErr w:type="spellStart"/>
-            <w:r>
-              <w:rPr>
-                <w:rFonts w:asciiTheme="minorHAnsi" w:hAnsiTheme="minorHAnsi" w:cstheme="minorHAnsi"/>
-                <w:spacing w:val="-1"/>
-                <w:sz w:val="22"/>
-                <w:szCs w:val="22"/>
-              </w:rPr>
-              <w:t>olmalı</w:t>
-            </w:r>
-            <w:proofErr w:type="spellEnd"/>
-            <w:r>
-              <w:rPr>
-                <w:rFonts w:asciiTheme="minorHAnsi" w:hAnsiTheme="minorHAnsi" w:cstheme="minorHAnsi"/>
-                <w:spacing w:val="-1"/>
-                <w:sz w:val="22"/>
-                <w:szCs w:val="22"/>
               </w:rPr>
               <w:t xml:space="preserve"> (</w:t>
             </w:r>
@@ -4069,8 +3884,6 @@
                 <w:b/>
                 <w:bCs/>
                 <w:spacing w:val="-1"/>
-                <w:sz w:val="22"/>
-                <w:szCs w:val="22"/>
               </w:rPr>
               <w:t>11a, b, c, d</w:t>
             </w:r>
@@ -4078,8 +3891,6 @@
               <w:rPr>
                 <w:rFonts w:asciiTheme="minorHAnsi" w:hAnsiTheme="minorHAnsi" w:cstheme="minorHAnsi"/>
                 <w:spacing w:val="-1"/>
-                <w:sz w:val="22"/>
-                <w:szCs w:val="22"/>
               </w:rPr>
               <w:t xml:space="preserve"> </w:t>
             </w:r>
@@ -4088,8 +3899,6 @@
               <w:rPr>
                 <w:rFonts w:asciiTheme="minorHAnsi" w:hAnsiTheme="minorHAnsi" w:cstheme="minorHAnsi"/>
                 <w:spacing w:val="-1"/>
-                <w:sz w:val="22"/>
-                <w:szCs w:val="22"/>
               </w:rPr>
               <w:t>maddelerinde</w:t>
             </w:r>
@@ -4098,8 +3907,6 @@
               <w:rPr>
                 <w:rFonts w:asciiTheme="minorHAnsi" w:hAnsiTheme="minorHAnsi" w:cstheme="minorHAnsi"/>
                 <w:spacing w:val="-1"/>
-                <w:sz w:val="22"/>
-                <w:szCs w:val="22"/>
               </w:rPr>
               <w:t xml:space="preserve"> </w:t>
             </w:r>
@@ -4108,8 +3915,6 @@
               <w:rPr>
                 <w:rFonts w:asciiTheme="minorHAnsi" w:hAnsiTheme="minorHAnsi" w:cstheme="minorHAnsi"/>
                 <w:spacing w:val="-1"/>
-                <w:sz w:val="22"/>
-                <w:szCs w:val="22"/>
               </w:rPr>
               <w:t>puanlanmamış</w:t>
             </w:r>
@@ -4118,8 +3923,6 @@
               <w:rPr>
                 <w:rFonts w:asciiTheme="minorHAnsi" w:hAnsiTheme="minorHAnsi" w:cstheme="minorHAnsi"/>
                 <w:spacing w:val="-1"/>
-                <w:sz w:val="22"/>
-                <w:szCs w:val="22"/>
               </w:rPr>
               <w:t xml:space="preserve"> </w:t>
             </w:r>
@@ -4128,8 +3931,6 @@
               <w:rPr>
                 <w:rFonts w:asciiTheme="minorHAnsi" w:hAnsiTheme="minorHAnsi" w:cstheme="minorHAnsi"/>
                 <w:spacing w:val="-1"/>
-                <w:sz w:val="22"/>
-                <w:szCs w:val="22"/>
               </w:rPr>
               <w:t>faaliyetlerden</w:t>
             </w:r>
@@ -4138,8 +3939,6 @@
               <w:rPr>
                 <w:rFonts w:asciiTheme="minorHAnsi" w:hAnsiTheme="minorHAnsi" w:cstheme="minorHAnsi"/>
                 <w:spacing w:val="-1"/>
-                <w:sz w:val="22"/>
-                <w:szCs w:val="22"/>
               </w:rPr>
               <w:t>)</w:t>
             </w:r>
@@ -4147,8 +3946,6 @@
               <w:rPr>
                 <w:rFonts w:asciiTheme="minorHAnsi" w:hAnsiTheme="minorHAnsi" w:cstheme="minorHAnsi"/>
                 <w:spacing w:val="-11"/>
-                <w:sz w:val="22"/>
-                <w:szCs w:val="22"/>
               </w:rPr>
               <w:t xml:space="preserve"> </w:t>
             </w:r>
@@ -4156,7 +3953,7 @@
         </w:tc>
         <w:tc>
           <w:tcPr>
-            <w:tcW w:w="1643" w:type="dxa"/>
+            <w:tcW w:w="1790" w:type="dxa"/>
           </w:tcPr>
           <w:p>
             <w:pPr>
@@ -4167,15 +3964,15 @@
               <w:ind w:left="0" w:firstLine="0"/>
               <w:rPr>
                 <w:rFonts w:asciiTheme="minorHAnsi" w:hAnsiTheme="minorHAnsi" w:cstheme="minorHAnsi"/>
-                <w:sz w:val="22"/>
-                <w:szCs w:val="22"/>
+                <w:sz w:val="16"/>
+                <w:szCs w:val="16"/>
               </w:rPr>
             </w:pPr>
             <w:r>
               <w:rPr>
                 <w:rFonts w:asciiTheme="minorHAnsi" w:hAnsiTheme="minorHAnsi" w:cstheme="minorHAnsi"/>
-                <w:sz w:val="20"/>
-                <w:szCs w:val="20"/>
+                <w:sz w:val="16"/>
+                <w:szCs w:val="16"/>
               </w:rPr>
               <w:t>{</w:t>
             </w:r>
@@ -4183,25 +3980,17 @@
             <w:r>
               <w:rPr>
                 <w:rFonts w:asciiTheme="minorHAnsi" w:hAnsiTheme="minorHAnsi" w:cstheme="minorHAnsi"/>
-                <w:sz w:val="20"/>
-                <w:szCs w:val="20"/>
-              </w:rPr>
-              <w:t>e</w:t>
-            </w:r>
-            <w:r>
-              <w:rPr>
-                <w:rFonts w:asciiTheme="minorHAnsi" w:hAnsiTheme="minorHAnsi" w:cstheme="minorHAnsi"/>
-                <w:sz w:val="20"/>
-                <w:szCs w:val="20"/>
-              </w:rPr>
-              <w:t>_yayin_kodlari</w:t>
-            </w:r>
-            <w:proofErr w:type="spellEnd"/>
-            <w:r>
-              <w:rPr>
-                <w:rFonts w:asciiTheme="minorHAnsi" w:hAnsiTheme="minorHAnsi" w:cstheme="minorHAnsi"/>
-                <w:sz w:val="20"/>
-                <w:szCs w:val="20"/>
+                <w:sz w:val="16"/>
+                <w:szCs w:val="16"/>
+              </w:rPr>
+              <w:t>e_yayin_kodlari</w:t>
+            </w:r>
+            <w:proofErr w:type="spellEnd"/>
+            <w:r>
+              <w:rPr>
+                <w:rFonts w:asciiTheme="minorHAnsi" w:hAnsiTheme="minorHAnsi" w:cstheme="minorHAnsi"/>
+                <w:sz w:val="16"/>
+                <w:szCs w:val="16"/>
               </w:rPr>
               <w:t>}</w:t>
             </w:r>
@@ -4209,7 +3998,7 @@
         </w:tc>
         <w:tc>
           <w:tcPr>
-            <w:tcW w:w="1177" w:type="dxa"/>
+            <w:tcW w:w="1288" w:type="dxa"/>
           </w:tcPr>
           <w:p>
             <w:pPr>
@@ -4220,15 +4009,15 @@
               <w:ind w:left="0" w:firstLine="0"/>
               <w:rPr>
                 <w:rFonts w:asciiTheme="minorHAnsi" w:hAnsiTheme="minorHAnsi" w:cstheme="minorHAnsi"/>
-                <w:sz w:val="22"/>
-                <w:szCs w:val="22"/>
+                <w:sz w:val="16"/>
+                <w:szCs w:val="16"/>
               </w:rPr>
             </w:pPr>
             <w:r>
               <w:rPr>
                 <w:rFonts w:asciiTheme="minorHAnsi" w:hAnsiTheme="minorHAnsi" w:cstheme="minorHAnsi"/>
-                <w:sz w:val="20"/>
-                <w:szCs w:val="20"/>
+                <w:sz w:val="16"/>
+                <w:szCs w:val="16"/>
               </w:rPr>
               <w:t>{</w:t>
             </w:r>
@@ -4236,25 +4025,17 @@
             <w:r>
               <w:rPr>
                 <w:rFonts w:asciiTheme="minorHAnsi" w:hAnsiTheme="minorHAnsi" w:cstheme="minorHAnsi"/>
-                <w:sz w:val="20"/>
-                <w:szCs w:val="20"/>
-              </w:rPr>
-              <w:t>e</w:t>
-            </w:r>
-            <w:r>
-              <w:rPr>
-                <w:rFonts w:asciiTheme="minorHAnsi" w:hAnsiTheme="minorHAnsi" w:cstheme="minorHAnsi"/>
-                <w:sz w:val="20"/>
-                <w:szCs w:val="20"/>
-              </w:rPr>
-              <w:t>_puanlar</w:t>
-            </w:r>
-            <w:proofErr w:type="spellEnd"/>
-            <w:r>
-              <w:rPr>
-                <w:rFonts w:asciiTheme="minorHAnsi" w:hAnsiTheme="minorHAnsi" w:cstheme="minorHAnsi"/>
-                <w:sz w:val="20"/>
-                <w:szCs w:val="20"/>
+                <w:sz w:val="16"/>
+                <w:szCs w:val="16"/>
+              </w:rPr>
+              <w:t>e_puanlar</w:t>
+            </w:r>
+            <w:proofErr w:type="spellEnd"/>
+            <w:r>
+              <w:rPr>
+                <w:rFonts w:asciiTheme="minorHAnsi" w:hAnsiTheme="minorHAnsi" w:cstheme="minorHAnsi"/>
+                <w:sz w:val="16"/>
+                <w:szCs w:val="16"/>
               </w:rPr>
               <w:t>}</w:t>
             </w:r>
@@ -4263,11 +4044,11 @@
       </w:tr>
       <w:tr>
         <w:trPr>
-          <w:trHeight w:val="1918"/>
+          <w:trHeight w:val="1652"/>
         </w:trPr>
         <w:tc>
           <w:tcPr>
-            <w:tcW w:w="6889" w:type="dxa"/>
+            <w:tcW w:w="7518" w:type="dxa"/>
           </w:tcPr>
           <w:p>
             <w:pPr>
@@ -5532,7 +5313,7 @@
         </w:tc>
         <w:tc>
           <w:tcPr>
-            <w:tcW w:w="1643" w:type="dxa"/>
+            <w:tcW w:w="1790" w:type="dxa"/>
           </w:tcPr>
           <w:p>
             <w:pPr>
@@ -5544,16 +5325,16 @@
               <w:rPr>
                 <w:rFonts w:asciiTheme="minorHAnsi" w:hAnsiTheme="minorHAnsi" w:cstheme="minorHAnsi"/>
                 <w:spacing w:val="-6"/>
-                <w:sz w:val="22"/>
-                <w:szCs w:val="22"/>
+                <w:sz w:val="16"/>
+                <w:szCs w:val="16"/>
                 <w:highlight w:val="yellow"/>
               </w:rPr>
             </w:pPr>
             <w:r>
               <w:rPr>
                 <w:rFonts w:asciiTheme="minorHAnsi" w:hAnsiTheme="minorHAnsi" w:cstheme="minorHAnsi"/>
-                <w:sz w:val="20"/>
-                <w:szCs w:val="20"/>
+                <w:sz w:val="16"/>
+                <w:szCs w:val="16"/>
               </w:rPr>
               <w:t>{</w:t>
             </w:r>
@@ -5561,25 +5342,17 @@
             <w:r>
               <w:rPr>
                 <w:rFonts w:asciiTheme="minorHAnsi" w:hAnsiTheme="minorHAnsi" w:cstheme="minorHAnsi"/>
-                <w:sz w:val="20"/>
-                <w:szCs w:val="20"/>
-              </w:rPr>
-              <w:t>f</w:t>
-            </w:r>
-            <w:r>
-              <w:rPr>
-                <w:rFonts w:asciiTheme="minorHAnsi" w:hAnsiTheme="minorHAnsi" w:cstheme="minorHAnsi"/>
-                <w:sz w:val="20"/>
-                <w:szCs w:val="20"/>
-              </w:rPr>
-              <w:t>_yayin_kodlari</w:t>
-            </w:r>
-            <w:proofErr w:type="spellEnd"/>
-            <w:r>
-              <w:rPr>
-                <w:rFonts w:asciiTheme="minorHAnsi" w:hAnsiTheme="minorHAnsi" w:cstheme="minorHAnsi"/>
-                <w:sz w:val="20"/>
-                <w:szCs w:val="20"/>
+                <w:sz w:val="16"/>
+                <w:szCs w:val="16"/>
+              </w:rPr>
+              <w:t>f_yayin_kodlari</w:t>
+            </w:r>
+            <w:proofErr w:type="spellEnd"/>
+            <w:r>
+              <w:rPr>
+                <w:rFonts w:asciiTheme="minorHAnsi" w:hAnsiTheme="minorHAnsi" w:cstheme="minorHAnsi"/>
+                <w:sz w:val="16"/>
+                <w:szCs w:val="16"/>
               </w:rPr>
               <w:t>}</w:t>
             </w:r>
@@ -5587,7 +5360,7 @@
         </w:tc>
         <w:tc>
           <w:tcPr>
-            <w:tcW w:w="1177" w:type="dxa"/>
+            <w:tcW w:w="1288" w:type="dxa"/>
             <w:shd w:val="clear" w:color="auto" w:fill="F2F2F2" w:themeFill="background1" w:themeFillShade="F2"/>
           </w:tcPr>
           <w:p>
@@ -5600,16 +5373,16 @@
               <w:rPr>
                 <w:rFonts w:asciiTheme="minorHAnsi" w:hAnsiTheme="minorHAnsi" w:cstheme="minorHAnsi"/>
                 <w:spacing w:val="-6"/>
-                <w:sz w:val="22"/>
-                <w:szCs w:val="22"/>
+                <w:sz w:val="16"/>
+                <w:szCs w:val="16"/>
                 <w:highlight w:val="yellow"/>
               </w:rPr>
             </w:pPr>
             <w:r>
               <w:rPr>
                 <w:rFonts w:asciiTheme="minorHAnsi" w:hAnsiTheme="minorHAnsi" w:cstheme="minorHAnsi"/>
-                <w:sz w:val="20"/>
-                <w:szCs w:val="20"/>
+                <w:sz w:val="16"/>
+                <w:szCs w:val="16"/>
               </w:rPr>
               <w:t>{</w:t>
             </w:r>
@@ -5617,25 +5390,17 @@
             <w:r>
               <w:rPr>
                 <w:rFonts w:asciiTheme="minorHAnsi" w:hAnsiTheme="minorHAnsi" w:cstheme="minorHAnsi"/>
-                <w:sz w:val="20"/>
-                <w:szCs w:val="20"/>
-              </w:rPr>
-              <w:t>f</w:t>
-            </w:r>
-            <w:r>
-              <w:rPr>
-                <w:rFonts w:asciiTheme="minorHAnsi" w:hAnsiTheme="minorHAnsi" w:cstheme="minorHAnsi"/>
-                <w:sz w:val="20"/>
-                <w:szCs w:val="20"/>
-              </w:rPr>
-              <w:t>_puanlar</w:t>
-            </w:r>
-            <w:proofErr w:type="spellEnd"/>
-            <w:r>
-              <w:rPr>
-                <w:rFonts w:asciiTheme="minorHAnsi" w:hAnsiTheme="minorHAnsi" w:cstheme="minorHAnsi"/>
-                <w:sz w:val="20"/>
-                <w:szCs w:val="20"/>
+                <w:sz w:val="16"/>
+                <w:szCs w:val="16"/>
+              </w:rPr>
+              <w:t>f_puanlar</w:t>
+            </w:r>
+            <w:proofErr w:type="spellEnd"/>
+            <w:r>
+              <w:rPr>
+                <w:rFonts w:asciiTheme="minorHAnsi" w:hAnsiTheme="minorHAnsi" w:cstheme="minorHAnsi"/>
+                <w:sz w:val="16"/>
+                <w:szCs w:val="16"/>
               </w:rPr>
               <w:t>}</w:t>
             </w:r>
@@ -5644,11 +5409,11 @@
       </w:tr>
       <w:tr>
         <w:trPr>
-          <w:trHeight w:val="589"/>
+          <w:trHeight w:val="506"/>
         </w:trPr>
         <w:tc>
           <w:tcPr>
-            <w:tcW w:w="6889" w:type="dxa"/>
+            <w:tcW w:w="7518" w:type="dxa"/>
           </w:tcPr>
           <w:p>
             <w:pPr>
@@ -5925,7 +5690,7 @@
         </w:tc>
         <w:tc>
           <w:tcPr>
-            <w:tcW w:w="1643" w:type="dxa"/>
+            <w:tcW w:w="1790" w:type="dxa"/>
           </w:tcPr>
           <w:p>
             <w:pPr>
@@ -5936,16 +5701,16 @@
               <w:ind w:left="0" w:firstLine="0"/>
               <w:rPr>
                 <w:rFonts w:asciiTheme="minorHAnsi" w:hAnsiTheme="minorHAnsi" w:cstheme="minorHAnsi"/>
-                <w:sz w:val="22"/>
-                <w:szCs w:val="22"/>
+                <w:sz w:val="16"/>
+                <w:szCs w:val="16"/>
                 <w:highlight w:val="yellow"/>
               </w:rPr>
             </w:pPr>
             <w:r>
               <w:rPr>
                 <w:rFonts w:asciiTheme="minorHAnsi" w:hAnsiTheme="minorHAnsi" w:cstheme="minorHAnsi"/>
-                <w:sz w:val="20"/>
-                <w:szCs w:val="20"/>
+                <w:sz w:val="16"/>
+                <w:szCs w:val="16"/>
               </w:rPr>
               <w:t>{</w:t>
             </w:r>
@@ -5953,25 +5718,17 @@
             <w:r>
               <w:rPr>
                 <w:rFonts w:asciiTheme="minorHAnsi" w:hAnsiTheme="minorHAnsi" w:cstheme="minorHAnsi"/>
-                <w:sz w:val="20"/>
-                <w:szCs w:val="20"/>
-              </w:rPr>
-              <w:t>g</w:t>
-            </w:r>
-            <w:r>
-              <w:rPr>
-                <w:rFonts w:asciiTheme="minorHAnsi" w:hAnsiTheme="minorHAnsi" w:cstheme="minorHAnsi"/>
-                <w:sz w:val="20"/>
-                <w:szCs w:val="20"/>
-              </w:rPr>
-              <w:t>_yayin_kodlari</w:t>
-            </w:r>
-            <w:proofErr w:type="spellEnd"/>
-            <w:r>
-              <w:rPr>
-                <w:rFonts w:asciiTheme="minorHAnsi" w:hAnsiTheme="minorHAnsi" w:cstheme="minorHAnsi"/>
-                <w:sz w:val="20"/>
-                <w:szCs w:val="20"/>
+                <w:sz w:val="16"/>
+                <w:szCs w:val="16"/>
+              </w:rPr>
+              <w:t>g_yayin_kodlari</w:t>
+            </w:r>
+            <w:proofErr w:type="spellEnd"/>
+            <w:r>
+              <w:rPr>
+                <w:rFonts w:asciiTheme="minorHAnsi" w:hAnsiTheme="minorHAnsi" w:cstheme="minorHAnsi"/>
+                <w:sz w:val="16"/>
+                <w:szCs w:val="16"/>
               </w:rPr>
               <w:t>}</w:t>
             </w:r>
@@ -5979,7 +5736,7 @@
         </w:tc>
         <w:tc>
           <w:tcPr>
-            <w:tcW w:w="1177" w:type="dxa"/>
+            <w:tcW w:w="1288" w:type="dxa"/>
           </w:tcPr>
           <w:p>
             <w:pPr>
@@ -5990,16 +5747,16 @@
               <w:ind w:left="0" w:firstLine="0"/>
               <w:rPr>
                 <w:rFonts w:asciiTheme="minorHAnsi" w:hAnsiTheme="minorHAnsi" w:cstheme="minorHAnsi"/>
-                <w:sz w:val="22"/>
-                <w:szCs w:val="22"/>
+                <w:sz w:val="16"/>
+                <w:szCs w:val="16"/>
                 <w:highlight w:val="yellow"/>
               </w:rPr>
             </w:pPr>
             <w:r>
               <w:rPr>
                 <w:rFonts w:asciiTheme="minorHAnsi" w:hAnsiTheme="minorHAnsi" w:cstheme="minorHAnsi"/>
-                <w:sz w:val="20"/>
-                <w:szCs w:val="20"/>
+                <w:sz w:val="16"/>
+                <w:szCs w:val="16"/>
               </w:rPr>
               <w:t>{</w:t>
             </w:r>
@@ -6007,25 +5764,17 @@
             <w:r>
               <w:rPr>
                 <w:rFonts w:asciiTheme="minorHAnsi" w:hAnsiTheme="minorHAnsi" w:cstheme="minorHAnsi"/>
-                <w:sz w:val="20"/>
-                <w:szCs w:val="20"/>
-              </w:rPr>
-              <w:t>g</w:t>
-            </w:r>
-            <w:r>
-              <w:rPr>
-                <w:rFonts w:asciiTheme="minorHAnsi" w:hAnsiTheme="minorHAnsi" w:cstheme="minorHAnsi"/>
-                <w:sz w:val="20"/>
-                <w:szCs w:val="20"/>
-              </w:rPr>
-              <w:t>_puanlar</w:t>
-            </w:r>
-            <w:proofErr w:type="spellEnd"/>
-            <w:r>
-              <w:rPr>
-                <w:rFonts w:asciiTheme="minorHAnsi" w:hAnsiTheme="minorHAnsi" w:cstheme="minorHAnsi"/>
-                <w:sz w:val="20"/>
-                <w:szCs w:val="20"/>
+                <w:sz w:val="16"/>
+                <w:szCs w:val="16"/>
+              </w:rPr>
+              <w:t>g_puanlar</w:t>
+            </w:r>
+            <w:proofErr w:type="spellEnd"/>
+            <w:r>
+              <w:rPr>
+                <w:rFonts w:asciiTheme="minorHAnsi" w:hAnsiTheme="minorHAnsi" w:cstheme="minorHAnsi"/>
+                <w:sz w:val="16"/>
+                <w:szCs w:val="16"/>
               </w:rPr>
               <w:t>}</w:t>
             </w:r>
@@ -6034,11 +5783,11 @@
       </w:tr>
       <w:tr>
         <w:trPr>
-          <w:trHeight w:val="589"/>
+          <w:trHeight w:val="506"/>
         </w:trPr>
         <w:tc>
           <w:tcPr>
-            <w:tcW w:w="6889" w:type="dxa"/>
+            <w:tcW w:w="7518" w:type="dxa"/>
           </w:tcPr>
           <w:p>
             <w:pPr>
@@ -6328,7 +6077,7 @@
         </w:tc>
         <w:tc>
           <w:tcPr>
-            <w:tcW w:w="1643" w:type="dxa"/>
+            <w:tcW w:w="1790" w:type="dxa"/>
           </w:tcPr>
           <w:p>
             <w:pPr>
@@ -6339,16 +6088,16 @@
               <w:ind w:left="0" w:firstLine="0"/>
               <w:rPr>
                 <w:rFonts w:asciiTheme="minorHAnsi" w:hAnsiTheme="minorHAnsi" w:cstheme="minorHAnsi"/>
-                <w:sz w:val="22"/>
-                <w:szCs w:val="22"/>
+                <w:sz w:val="16"/>
+                <w:szCs w:val="16"/>
                 <w:highlight w:val="yellow"/>
               </w:rPr>
             </w:pPr>
             <w:r>
               <w:rPr>
                 <w:rFonts w:asciiTheme="minorHAnsi" w:hAnsiTheme="minorHAnsi" w:cstheme="minorHAnsi"/>
-                <w:sz w:val="20"/>
-                <w:szCs w:val="20"/>
+                <w:sz w:val="16"/>
+                <w:szCs w:val="16"/>
               </w:rPr>
               <w:t>{</w:t>
             </w:r>
@@ -6356,25 +6105,17 @@
             <w:r>
               <w:rPr>
                 <w:rFonts w:asciiTheme="minorHAnsi" w:hAnsiTheme="minorHAnsi" w:cstheme="minorHAnsi"/>
-                <w:sz w:val="20"/>
-                <w:szCs w:val="20"/>
-              </w:rPr>
-              <w:t>h</w:t>
-            </w:r>
-            <w:r>
-              <w:rPr>
-                <w:rFonts w:asciiTheme="minorHAnsi" w:hAnsiTheme="minorHAnsi" w:cstheme="minorHAnsi"/>
-                <w:sz w:val="20"/>
-                <w:szCs w:val="20"/>
-              </w:rPr>
-              <w:t>_yayin_kodlari</w:t>
-            </w:r>
-            <w:proofErr w:type="spellEnd"/>
-            <w:r>
-              <w:rPr>
-                <w:rFonts w:asciiTheme="minorHAnsi" w:hAnsiTheme="minorHAnsi" w:cstheme="minorHAnsi"/>
-                <w:sz w:val="20"/>
-                <w:szCs w:val="20"/>
+                <w:sz w:val="16"/>
+                <w:szCs w:val="16"/>
+              </w:rPr>
+              <w:t>h_yayin_kodlari</w:t>
+            </w:r>
+            <w:proofErr w:type="spellEnd"/>
+            <w:r>
+              <w:rPr>
+                <w:rFonts w:asciiTheme="minorHAnsi" w:hAnsiTheme="minorHAnsi" w:cstheme="minorHAnsi"/>
+                <w:sz w:val="16"/>
+                <w:szCs w:val="16"/>
               </w:rPr>
               <w:t>}</w:t>
             </w:r>
@@ -6382,7 +6123,7 @@
         </w:tc>
         <w:tc>
           <w:tcPr>
-            <w:tcW w:w="1177" w:type="dxa"/>
+            <w:tcW w:w="1288" w:type="dxa"/>
           </w:tcPr>
           <w:p>
             <w:pPr>
@@ -6393,16 +6134,16 @@
               <w:ind w:left="0" w:firstLine="0"/>
               <w:rPr>
                 <w:rFonts w:asciiTheme="minorHAnsi" w:hAnsiTheme="minorHAnsi" w:cstheme="minorHAnsi"/>
-                <w:sz w:val="22"/>
-                <w:szCs w:val="22"/>
+                <w:sz w:val="16"/>
+                <w:szCs w:val="16"/>
                 <w:highlight w:val="yellow"/>
               </w:rPr>
             </w:pPr>
             <w:r>
               <w:rPr>
                 <w:rFonts w:asciiTheme="minorHAnsi" w:hAnsiTheme="minorHAnsi" w:cstheme="minorHAnsi"/>
-                <w:sz w:val="20"/>
-                <w:szCs w:val="20"/>
+                <w:sz w:val="16"/>
+                <w:szCs w:val="16"/>
               </w:rPr>
               <w:t>{</w:t>
             </w:r>
@@ -6410,25 +6151,17 @@
             <w:r>
               <w:rPr>
                 <w:rFonts w:asciiTheme="minorHAnsi" w:hAnsiTheme="minorHAnsi" w:cstheme="minorHAnsi"/>
-                <w:sz w:val="20"/>
-                <w:szCs w:val="20"/>
-              </w:rPr>
-              <w:t>h</w:t>
-            </w:r>
-            <w:r>
-              <w:rPr>
-                <w:rFonts w:asciiTheme="minorHAnsi" w:hAnsiTheme="minorHAnsi" w:cstheme="minorHAnsi"/>
-                <w:sz w:val="20"/>
-                <w:szCs w:val="20"/>
-              </w:rPr>
-              <w:t>_puanlar</w:t>
-            </w:r>
-            <w:proofErr w:type="spellEnd"/>
-            <w:r>
-              <w:rPr>
-                <w:rFonts w:asciiTheme="minorHAnsi" w:hAnsiTheme="minorHAnsi" w:cstheme="minorHAnsi"/>
-                <w:sz w:val="20"/>
-                <w:szCs w:val="20"/>
+                <w:sz w:val="16"/>
+                <w:szCs w:val="16"/>
+              </w:rPr>
+              <w:t>h_puanlar</w:t>
+            </w:r>
+            <w:proofErr w:type="spellEnd"/>
+            <w:r>
+              <w:rPr>
+                <w:rFonts w:asciiTheme="minorHAnsi" w:hAnsiTheme="minorHAnsi" w:cstheme="minorHAnsi"/>
+                <w:sz w:val="16"/>
+                <w:szCs w:val="16"/>
               </w:rPr>
               <w:t>}</w:t>
             </w:r>
@@ -6437,11 +6170,11 @@
       </w:tr>
       <w:tr>
         <w:trPr>
-          <w:trHeight w:val="324"/>
+          <w:trHeight w:val="277"/>
         </w:trPr>
         <w:tc>
           <w:tcPr>
-            <w:tcW w:w="6889" w:type="dxa"/>
+            <w:tcW w:w="7518" w:type="dxa"/>
           </w:tcPr>
           <w:p>
             <w:pPr>
@@ -6520,7 +6253,7 @@
         </w:tc>
         <w:tc>
           <w:tcPr>
-            <w:tcW w:w="1643" w:type="dxa"/>
+            <w:tcW w:w="1790" w:type="dxa"/>
           </w:tcPr>
           <w:p>
             <w:pPr>
@@ -6531,14 +6264,16 @@
               <w:ind w:left="0" w:firstLine="0"/>
               <w:rPr>
                 <w:rFonts w:asciiTheme="minorHAnsi" w:hAnsiTheme="minorHAnsi" w:cstheme="minorHAnsi"/>
+                <w:sz w:val="16"/>
+                <w:szCs w:val="16"/>
                 <w:highlight w:val="yellow"/>
               </w:rPr>
             </w:pPr>
             <w:r>
               <w:rPr>
                 <w:rFonts w:asciiTheme="minorHAnsi" w:hAnsiTheme="minorHAnsi" w:cstheme="minorHAnsi"/>
-                <w:sz w:val="20"/>
-                <w:szCs w:val="20"/>
+                <w:sz w:val="16"/>
+                <w:szCs w:val="16"/>
               </w:rPr>
               <w:t>{</w:t>
             </w:r>
@@ -6546,25 +6281,17 @@
             <w:r>
               <w:rPr>
                 <w:rFonts w:asciiTheme="minorHAnsi" w:hAnsiTheme="minorHAnsi" w:cstheme="minorHAnsi"/>
-                <w:sz w:val="20"/>
-                <w:szCs w:val="20"/>
-              </w:rPr>
-              <w:t>i</w:t>
-            </w:r>
-            <w:r>
-              <w:rPr>
-                <w:rFonts w:asciiTheme="minorHAnsi" w:hAnsiTheme="minorHAnsi" w:cstheme="minorHAnsi"/>
-                <w:sz w:val="20"/>
-                <w:szCs w:val="20"/>
-              </w:rPr>
-              <w:t>_yayin_kodlari</w:t>
-            </w:r>
-            <w:proofErr w:type="spellEnd"/>
-            <w:r>
-              <w:rPr>
-                <w:rFonts w:asciiTheme="minorHAnsi" w:hAnsiTheme="minorHAnsi" w:cstheme="minorHAnsi"/>
-                <w:sz w:val="20"/>
-                <w:szCs w:val="20"/>
+                <w:sz w:val="16"/>
+                <w:szCs w:val="16"/>
+              </w:rPr>
+              <w:t>i_yayin_kodlari</w:t>
+            </w:r>
+            <w:proofErr w:type="spellEnd"/>
+            <w:r>
+              <w:rPr>
+                <w:rFonts w:asciiTheme="minorHAnsi" w:hAnsiTheme="minorHAnsi" w:cstheme="minorHAnsi"/>
+                <w:sz w:val="16"/>
+                <w:szCs w:val="16"/>
               </w:rPr>
               <w:t>}</w:t>
             </w:r>
@@ -6572,7 +6299,7 @@
         </w:tc>
         <w:tc>
           <w:tcPr>
-            <w:tcW w:w="1177" w:type="dxa"/>
+            <w:tcW w:w="1288" w:type="dxa"/>
             <w:shd w:val="clear" w:color="auto" w:fill="F2F2F2" w:themeFill="background1" w:themeFillShade="F2"/>
           </w:tcPr>
           <w:p>
@@ -6584,14 +6311,16 @@
               <w:ind w:left="0" w:firstLine="0"/>
               <w:rPr>
                 <w:rFonts w:asciiTheme="minorHAnsi" w:hAnsiTheme="minorHAnsi" w:cstheme="minorHAnsi"/>
+                <w:sz w:val="16"/>
+                <w:szCs w:val="16"/>
                 <w:highlight w:val="yellow"/>
               </w:rPr>
             </w:pPr>
             <w:r>
               <w:rPr>
                 <w:rFonts w:asciiTheme="minorHAnsi" w:hAnsiTheme="minorHAnsi" w:cstheme="minorHAnsi"/>
-                <w:sz w:val="20"/>
-                <w:szCs w:val="20"/>
+                <w:sz w:val="16"/>
+                <w:szCs w:val="16"/>
               </w:rPr>
               <w:t>{</w:t>
             </w:r>
@@ -6599,25 +6328,17 @@
             <w:r>
               <w:rPr>
                 <w:rFonts w:asciiTheme="minorHAnsi" w:hAnsiTheme="minorHAnsi" w:cstheme="minorHAnsi"/>
-                <w:sz w:val="20"/>
-                <w:szCs w:val="20"/>
-              </w:rPr>
-              <w:t>i</w:t>
-            </w:r>
-            <w:r>
-              <w:rPr>
-                <w:rFonts w:asciiTheme="minorHAnsi" w:hAnsiTheme="minorHAnsi" w:cstheme="minorHAnsi"/>
-                <w:sz w:val="20"/>
-                <w:szCs w:val="20"/>
-              </w:rPr>
-              <w:t>_puanlar</w:t>
-            </w:r>
-            <w:proofErr w:type="spellEnd"/>
-            <w:r>
-              <w:rPr>
-                <w:rFonts w:asciiTheme="minorHAnsi" w:hAnsiTheme="minorHAnsi" w:cstheme="minorHAnsi"/>
-                <w:sz w:val="20"/>
-                <w:szCs w:val="20"/>
+                <w:sz w:val="16"/>
+                <w:szCs w:val="16"/>
+              </w:rPr>
+              <w:t>i_puanlar</w:t>
+            </w:r>
+            <w:proofErr w:type="spellEnd"/>
+            <w:r>
+              <w:rPr>
+                <w:rFonts w:asciiTheme="minorHAnsi" w:hAnsiTheme="minorHAnsi" w:cstheme="minorHAnsi"/>
+                <w:sz w:val="16"/>
+                <w:szCs w:val="16"/>
               </w:rPr>
               <w:t>}</w:t>
             </w:r>
@@ -6626,11 +6347,11 @@
       </w:tr>
       <w:tr>
         <w:trPr>
-          <w:trHeight w:val="338"/>
+          <w:trHeight w:val="290"/>
         </w:trPr>
         <w:tc>
           <w:tcPr>
-            <w:tcW w:w="6889" w:type="dxa"/>
+            <w:tcW w:w="7518" w:type="dxa"/>
           </w:tcPr>
           <w:p>
             <w:pPr>
@@ -6706,7 +6427,7 @@
         </w:tc>
         <w:tc>
           <w:tcPr>
-            <w:tcW w:w="1643" w:type="dxa"/>
+            <w:tcW w:w="1790" w:type="dxa"/>
           </w:tcPr>
           <w:p>
             <w:pPr>
@@ -6717,14 +6438,16 @@
               <w:ind w:left="0" w:firstLine="0"/>
               <w:rPr>
                 <w:rFonts w:asciiTheme="minorHAnsi" w:hAnsiTheme="minorHAnsi" w:cstheme="minorHAnsi"/>
+                <w:sz w:val="16"/>
+                <w:szCs w:val="16"/>
                 <w:highlight w:val="yellow"/>
               </w:rPr>
             </w:pPr>
             <w:r>
               <w:rPr>
                 <w:rFonts w:asciiTheme="minorHAnsi" w:hAnsiTheme="minorHAnsi" w:cstheme="minorHAnsi"/>
-                <w:sz w:val="20"/>
-                <w:szCs w:val="20"/>
+                <w:sz w:val="16"/>
+                <w:szCs w:val="16"/>
               </w:rPr>
               <w:t>{</w:t>
             </w:r>
@@ -6732,25 +6455,17 @@
             <w:r>
               <w:rPr>
                 <w:rFonts w:asciiTheme="minorHAnsi" w:hAnsiTheme="minorHAnsi" w:cstheme="minorHAnsi"/>
-                <w:sz w:val="20"/>
-                <w:szCs w:val="20"/>
-              </w:rPr>
-              <w:t>j</w:t>
-            </w:r>
-            <w:r>
-              <w:rPr>
-                <w:rFonts w:asciiTheme="minorHAnsi" w:hAnsiTheme="minorHAnsi" w:cstheme="minorHAnsi"/>
-                <w:sz w:val="20"/>
-                <w:szCs w:val="20"/>
-              </w:rPr>
-              <w:t>_yayin_kodlari</w:t>
-            </w:r>
-            <w:proofErr w:type="spellEnd"/>
-            <w:r>
-              <w:rPr>
-                <w:rFonts w:asciiTheme="minorHAnsi" w:hAnsiTheme="minorHAnsi" w:cstheme="minorHAnsi"/>
-                <w:sz w:val="20"/>
-                <w:szCs w:val="20"/>
+                <w:sz w:val="16"/>
+                <w:szCs w:val="16"/>
+              </w:rPr>
+              <w:t>j_yayin_kodlari</w:t>
+            </w:r>
+            <w:proofErr w:type="spellEnd"/>
+            <w:r>
+              <w:rPr>
+                <w:rFonts w:asciiTheme="minorHAnsi" w:hAnsiTheme="minorHAnsi" w:cstheme="minorHAnsi"/>
+                <w:sz w:val="16"/>
+                <w:szCs w:val="16"/>
               </w:rPr>
               <w:t>}</w:t>
             </w:r>
@@ -6758,7 +6473,7 @@
         </w:tc>
         <w:tc>
           <w:tcPr>
-            <w:tcW w:w="1177" w:type="dxa"/>
+            <w:tcW w:w="1288" w:type="dxa"/>
             <w:shd w:val="clear" w:color="auto" w:fill="F2F2F2" w:themeFill="background1" w:themeFillShade="F2"/>
           </w:tcPr>
           <w:p>
@@ -6770,14 +6485,16 @@
               <w:ind w:left="0" w:firstLine="0"/>
               <w:rPr>
                 <w:rFonts w:asciiTheme="minorHAnsi" w:hAnsiTheme="minorHAnsi" w:cstheme="minorHAnsi"/>
+                <w:sz w:val="16"/>
+                <w:szCs w:val="16"/>
                 <w:highlight w:val="yellow"/>
               </w:rPr>
             </w:pPr>
             <w:r>
               <w:rPr>
                 <w:rFonts w:asciiTheme="minorHAnsi" w:hAnsiTheme="minorHAnsi" w:cstheme="minorHAnsi"/>
-                <w:sz w:val="20"/>
-                <w:szCs w:val="20"/>
+                <w:sz w:val="16"/>
+                <w:szCs w:val="16"/>
               </w:rPr>
               <w:t>{</w:t>
             </w:r>
@@ -6785,25 +6502,17 @@
             <w:r>
               <w:rPr>
                 <w:rFonts w:asciiTheme="minorHAnsi" w:hAnsiTheme="minorHAnsi" w:cstheme="minorHAnsi"/>
-                <w:sz w:val="20"/>
-                <w:szCs w:val="20"/>
-              </w:rPr>
-              <w:t>j</w:t>
-            </w:r>
-            <w:r>
-              <w:rPr>
-                <w:rFonts w:asciiTheme="minorHAnsi" w:hAnsiTheme="minorHAnsi" w:cstheme="minorHAnsi"/>
-                <w:sz w:val="20"/>
-                <w:szCs w:val="20"/>
-              </w:rPr>
-              <w:t>_puanlar</w:t>
-            </w:r>
-            <w:proofErr w:type="spellEnd"/>
-            <w:r>
-              <w:rPr>
-                <w:rFonts w:asciiTheme="minorHAnsi" w:hAnsiTheme="minorHAnsi" w:cstheme="minorHAnsi"/>
-                <w:sz w:val="20"/>
-                <w:szCs w:val="20"/>
+                <w:sz w:val="16"/>
+                <w:szCs w:val="16"/>
+              </w:rPr>
+              <w:t>j_puanlar</w:t>
+            </w:r>
+            <w:proofErr w:type="spellEnd"/>
+            <w:r>
+              <w:rPr>
+                <w:rFonts w:asciiTheme="minorHAnsi" w:hAnsiTheme="minorHAnsi" w:cstheme="minorHAnsi"/>
+                <w:sz w:val="16"/>
+                <w:szCs w:val="16"/>
               </w:rPr>
               <w:t>}</w:t>
             </w:r>
@@ -6812,11 +6521,11 @@
       </w:tr>
       <w:tr>
         <w:trPr>
-          <w:trHeight w:val="1254"/>
+          <w:trHeight w:val="1079"/>
         </w:trPr>
         <w:tc>
           <w:tcPr>
-            <w:tcW w:w="9709" w:type="dxa"/>
+            <w:tcW w:w="10597" w:type="dxa"/>
             <w:gridSpan w:val="3"/>
           </w:tcPr>
           <w:p>
@@ -7138,7 +6847,7 @@
                 <w:sz w:val="22"/>
                 <w:szCs w:val="22"/>
               </w:rPr>
-              <w:t xml:space="preserve">                           </w:t>
+              <w:t>Tarih</w:t>
             </w:r>
             <w:r>
               <w:rPr>
@@ -7147,8 +6856,9 @@
                 <w:sz w:val="22"/>
                 <w:szCs w:val="22"/>
               </w:rPr>
-              <w:t>Tarih</w:t>
-            </w:r>
+              <w:t>: {</w:t>
+            </w:r>
+            <w:proofErr w:type="spellStart"/>
             <w:r>
               <w:rPr>
                 <w:rFonts w:asciiTheme="minorHAnsi" w:eastAsia="Times New Roman" w:hAnsiTheme="minorHAnsi" w:cs="Calibri"/>
@@ -7156,9 +6866,9 @@
                 <w:sz w:val="22"/>
                 <w:szCs w:val="22"/>
               </w:rPr>
-              <w:t>: {</w:t>
-            </w:r>
-            <w:proofErr w:type="spellStart"/>
+              <w:t>tarih</w:t>
+            </w:r>
+            <w:proofErr w:type="spellEnd"/>
             <w:r>
               <w:rPr>
                 <w:rFonts w:asciiTheme="minorHAnsi" w:eastAsia="Times New Roman" w:hAnsiTheme="minorHAnsi" w:cs="Calibri"/>
@@ -7166,36 +6876,8 @@
                 <w:sz w:val="22"/>
                 <w:szCs w:val="22"/>
               </w:rPr>
-              <w:t>tarih</w:t>
-            </w:r>
-            <w:proofErr w:type="spellEnd"/>
-            <w:r>
-              <w:rPr>
-                <w:rFonts w:asciiTheme="minorHAnsi" w:eastAsia="Times New Roman" w:hAnsiTheme="minorHAnsi" w:cs="Calibri"/>
-                <w:color w:val="000000"/>
-                <w:sz w:val="22"/>
-                <w:szCs w:val="22"/>
-              </w:rPr>
               <w:t>}</w:t>
             </w:r>
-          </w:p>
-          <w:p>
-            <w:pPr>
-              <w:widowControl/>
-              <w:tabs>
-                <w:tab w:val="left" w:pos="-142"/>
-              </w:tabs>
-              <w:autoSpaceDE/>
-              <w:autoSpaceDN/>
-              <w:ind w:right="477"/>
-              <w:jc w:val="right"/>
-              <w:rPr>
-                <w:rFonts w:asciiTheme="minorHAnsi" w:eastAsia="Times New Roman" w:hAnsiTheme="minorHAnsi" w:cs="Calibri"/>
-                <w:color w:val="000000"/>
-                <w:sz w:val="16"/>
-                <w:szCs w:val="16"/>
-              </w:rPr>
-            </w:pPr>
           </w:p>
           <w:p>
             <w:pPr>
@@ -7208,21 +6890,12 @@
               <w:spacing w:after="60"/>
               <w:jc w:val="both"/>
               <w:rPr>
-                <w:rFonts w:asciiTheme="minorHAnsi" w:hAnsiTheme="minorHAnsi" w:cstheme="minorHAnsi"/>
-                <w:highlight w:val="yellow"/>
-              </w:rPr>
-            </w:pPr>
-            <w:proofErr w:type="spellStart"/>
-            <w:r>
-              <w:rPr>
                 <w:rFonts w:asciiTheme="minorHAnsi" w:eastAsia="Times New Roman" w:hAnsiTheme="minorHAnsi" w:cs="Calibri"/>
                 <w:color w:val="000000"/>
-                <w:sz w:val="22"/>
-                <w:szCs w:val="22"/>
-              </w:rPr>
-              <w:t>Adayın</w:t>
-            </w:r>
-            <w:proofErr w:type="spellEnd"/>
+                <w:lang w:val="tr-TR"/>
+              </w:rPr>
+            </w:pPr>
+            <w:proofErr w:type="spellStart"/>
             <w:r>
               <w:rPr>
                 <w:rFonts w:asciiTheme="minorHAnsi" w:eastAsia="Times New Roman" w:hAnsiTheme="minorHAnsi" w:cs="Calibri"/>
@@ -7230,9 +6903,9 @@
                 <w:sz w:val="22"/>
                 <w:szCs w:val="22"/>
               </w:rPr>
-              <w:t xml:space="preserve"> </w:t>
-            </w:r>
-            <w:proofErr w:type="spellStart"/>
+              <w:t>Adayın</w:t>
+            </w:r>
+            <w:proofErr w:type="spellEnd"/>
             <w:r>
               <w:rPr>
                 <w:rFonts w:asciiTheme="minorHAnsi" w:eastAsia="Times New Roman" w:hAnsiTheme="minorHAnsi" w:cs="Calibri"/>
@@ -7240,8 +6913,9 @@
                 <w:sz w:val="22"/>
                 <w:szCs w:val="22"/>
               </w:rPr>
-              <w:t>Adı-Soy</w:t>
-            </w:r>
+              <w:t xml:space="preserve"> </w:t>
+            </w:r>
+            <w:proofErr w:type="spellStart"/>
             <w:r>
               <w:rPr>
                 <w:rFonts w:asciiTheme="minorHAnsi" w:eastAsia="Times New Roman" w:hAnsiTheme="minorHAnsi" w:cs="Calibri"/>
@@ -7249,7 +6923,7 @@
                 <w:sz w:val="22"/>
                 <w:szCs w:val="22"/>
               </w:rPr>
-              <w:t>a</w:t>
+              <w:t>Adı-Soy</w:t>
             </w:r>
             <w:r>
               <w:rPr>
@@ -7258,9 +6932,8 @@
                 <w:sz w:val="22"/>
                 <w:szCs w:val="22"/>
               </w:rPr>
-              <w:t>dı</w:t>
-            </w:r>
-            <w:proofErr w:type="spellEnd"/>
+              <w:t>a</w:t>
+            </w:r>
             <w:r>
               <w:rPr>
                 <w:rFonts w:asciiTheme="minorHAnsi" w:eastAsia="Times New Roman" w:hAnsiTheme="minorHAnsi" w:cs="Calibri"/>
@@ -7268,9 +6941,9 @@
                 <w:sz w:val="22"/>
                 <w:szCs w:val="22"/>
               </w:rPr>
-              <w:t>: {</w:t>
-            </w:r>
-            <w:proofErr w:type="spellStart"/>
+              <w:t>dı</w:t>
+            </w:r>
+            <w:proofErr w:type="spellEnd"/>
             <w:r>
               <w:rPr>
                 <w:rFonts w:asciiTheme="minorHAnsi" w:eastAsia="Times New Roman" w:hAnsiTheme="minorHAnsi" w:cs="Calibri"/>
@@ -7278,16 +6951,16 @@
                 <w:sz w:val="22"/>
                 <w:szCs w:val="22"/>
               </w:rPr>
-              <w:t>ad</w:t>
-            </w:r>
+              <w:t>: {</w:t>
+            </w:r>
+            <w:proofErr w:type="spellStart"/>
             <w:r>
               <w:rPr>
                 <w:rFonts w:asciiTheme="minorHAnsi" w:eastAsia="Times New Roman" w:hAnsiTheme="minorHAnsi" w:cs="Calibri"/>
                 <w:color w:val="000000"/>
-                <w:sz w:val="22"/>
-                <w:szCs w:val="22"/>
-              </w:rPr>
-              <w:t>ay_adi</w:t>
+                <w:lang w:val="tr-TR"/>
+              </w:rPr>
+              <w:t>aday_ad_soyad</w:t>
             </w:r>
             <w:proofErr w:type="spellEnd"/>
             <w:r>
@@ -7297,61 +6970,7 @@
                 <w:sz w:val="22"/>
                 <w:szCs w:val="22"/>
               </w:rPr>
-              <w:t xml:space="preserve"> </w:t>
-            </w:r>
-            <w:r>
-              <w:rPr>
-                <w:rFonts w:asciiTheme="minorHAnsi" w:eastAsia="Times New Roman" w:hAnsiTheme="minorHAnsi" w:cs="Calibri"/>
-                <w:color w:val="000000"/>
-                <w:sz w:val="22"/>
-                <w:szCs w:val="22"/>
-              </w:rPr>
-              <w:t>}</w:t>
-            </w:r>
-            <w:r>
-              <w:rPr>
-                <w:rFonts w:asciiTheme="minorHAnsi" w:eastAsia="Times New Roman" w:hAnsiTheme="minorHAnsi" w:cs="Calibri"/>
-                <w:color w:val="000000"/>
-                <w:sz w:val="22"/>
-                <w:szCs w:val="22"/>
-              </w:rPr>
-              <w:t xml:space="preserve">                       </w:t>
-            </w:r>
-            <w:r>
-              <w:rPr>
-                <w:rFonts w:asciiTheme="minorHAnsi" w:eastAsia="Times New Roman" w:hAnsiTheme="minorHAnsi" w:cs="Calibri"/>
-                <w:color w:val="000000"/>
-                <w:sz w:val="22"/>
-                <w:szCs w:val="22"/>
-              </w:rPr>
-              <w:t xml:space="preserve">              </w:t>
-            </w:r>
-            <w:r>
-              <w:rPr>
-                <w:rFonts w:asciiTheme="minorHAnsi" w:eastAsia="Times New Roman" w:hAnsiTheme="minorHAnsi" w:cs="Calibri"/>
-                <w:color w:val="000000"/>
-                <w:sz w:val="22"/>
-                <w:szCs w:val="22"/>
-              </w:rPr>
-              <w:t xml:space="preserve">    </w:t>
-            </w:r>
-            <w:r>
-              <w:rPr>
-                <w:rFonts w:asciiTheme="minorHAnsi" w:eastAsia="Times New Roman" w:hAnsiTheme="minorHAnsi" w:cs="Calibri"/>
-                <w:color w:val="000000"/>
-                <w:sz w:val="22"/>
-                <w:szCs w:val="22"/>
-              </w:rPr>
-              <w:t xml:space="preserve">                                                               </w:t>
-            </w:r>
-            <w:r>
-              <w:rPr>
-                <w:rFonts w:asciiTheme="minorHAnsi" w:eastAsia="Times New Roman" w:hAnsiTheme="minorHAnsi" w:cs="Calibri"/>
-                <w:color w:val="000000"/>
-                <w:sz w:val="22"/>
-                <w:szCs w:val="22"/>
-              </w:rPr>
-              <w:t xml:space="preserve"> </w:t>
+              <w:t xml:space="preserve">}                                                                                             </w:t>
             </w:r>
             <w:proofErr w:type="spellStart"/>
             <w:r>
@@ -7386,16 +7005,7 @@
           <w:szCs w:val="16"/>
         </w:rPr>
       </w:pPr>
-      <w:r>
-        <w:rPr>
-          <w:rFonts w:asciiTheme="minorHAnsi" w:hAnsiTheme="minorHAnsi"/>
-          <w:sz w:val="16"/>
-          <w:szCs w:val="16"/>
-        </w:rPr>
-        <w:t xml:space="preserve"> </w:t>
-      </w:r>
     </w:p>
-    <w:p/>
     <w:sectPr>
       <w:headerReference w:type="default" r:id="rId7"/>
       <w:footerReference w:type="default" r:id="rId8"/>
@@ -7438,9 +7048,6 @@
         <w:tab w:val="left" w:pos="3192"/>
       </w:tabs>
     </w:pPr>
-    <w:r>
-      <w:tab/>
-    </w:r>
   </w:p>
 </w:ftr>
 </file>
@@ -7586,7 +7193,6 @@
   <w:p>
     <w:pPr>
       <w:pStyle w:val="stBilgi"/>
-      <w:jc w:val="right"/>
     </w:pPr>
   </w:p>
 </w:hdr>

</xml_diff>